<commit_message>
Small changes to the NEA write-up
</commit_message>
<xml_diff>
--- a/NEA Computer Science Write-Up.docx
+++ b/NEA Computer Science Write-Up.docx
@@ -24,6 +24,13 @@
     </w:p>
     <w:sdt>
       <w:sdtPr>
+        <w:rPr>
+          <w:rFonts w:asciiTheme="minorHAnsi" w:eastAsiaTheme="minorEastAsia" w:hAnsiTheme="minorHAnsi" w:cstheme="minorBidi"/>
+          <w:b w:val="0"/>
+          <w:color w:val="auto"/>
+          <w:sz w:val="24"/>
+          <w:szCs w:val="21"/>
+        </w:rPr>
         <w:id w:val="2101134809"/>
         <w:docPartObj>
           <w:docPartGallery w:val="Table of Contents"/>
@@ -32,12 +39,8 @@
       </w:sdtPr>
       <w:sdtEndPr>
         <w:rPr>
-          <w:rFonts w:asciiTheme="minorHAnsi" w:eastAsiaTheme="minorEastAsia" w:hAnsiTheme="minorHAnsi" w:cstheme="minorBidi"/>
           <w:bCs/>
           <w:noProof/>
-          <w:color w:val="auto"/>
-          <w:sz w:val="24"/>
-          <w:szCs w:val="21"/>
         </w:rPr>
       </w:sdtEndPr>
       <w:sdtContent>
@@ -70,7 +73,7 @@
           <w:r>
             <w:fldChar w:fldCharType="separate"/>
           </w:r>
-          <w:hyperlink w:anchor="_Toc115096178" w:history="1">
+          <w:hyperlink w:anchor="_Toc115099629" w:history="1">
             <w:r>
               <w:rPr>
                 <w:rStyle w:val="Hyperlink"/>
@@ -97,7 +100,7 @@
                 <w:noProof/>
                 <w:webHidden/>
               </w:rPr>
-              <w:instrText xml:space="preserve"> PAGEREF _Toc115096178 \h </w:instrText>
+              <w:instrText xml:space="preserve"> PAGEREF _Toc115099629 \h </w:instrText>
             </w:r>
             <w:r>
               <w:rPr>
@@ -140,7 +143,7 @@
               <w:szCs w:val="22"/>
             </w:rPr>
           </w:pPr>
-          <w:hyperlink w:anchor="_Toc115096179" w:history="1">
+          <w:hyperlink w:anchor="_Toc115099630" w:history="1">
             <w:r>
               <w:rPr>
                 <w:rStyle w:val="Hyperlink"/>
@@ -167,7 +170,7 @@
                 <w:noProof/>
                 <w:webHidden/>
               </w:rPr>
-              <w:instrText xml:space="preserve"> PAGEREF _Toc115096179 \h </w:instrText>
+              <w:instrText xml:space="preserve"> PAGEREF _Toc115099630 \h </w:instrText>
             </w:r>
             <w:r>
               <w:rPr>
@@ -210,7 +213,7 @@
               <w:szCs w:val="22"/>
             </w:rPr>
           </w:pPr>
-          <w:hyperlink w:anchor="_Toc115096180" w:history="1">
+          <w:hyperlink w:anchor="_Toc115099631" w:history="1">
             <w:r>
               <w:rPr>
                 <w:rStyle w:val="Hyperlink"/>
@@ -237,7 +240,7 @@
                 <w:noProof/>
                 <w:webHidden/>
               </w:rPr>
-              <w:instrText xml:space="preserve"> PAGEREF _Toc115096180 \h </w:instrText>
+              <w:instrText xml:space="preserve"> PAGEREF _Toc115099631 \h </w:instrText>
             </w:r>
             <w:r>
               <w:rPr>
@@ -280,7 +283,7 @@
               <w:szCs w:val="22"/>
             </w:rPr>
           </w:pPr>
-          <w:hyperlink w:anchor="_Toc115096181" w:history="1">
+          <w:hyperlink w:anchor="_Toc115099632" w:history="1">
             <w:r>
               <w:rPr>
                 <w:rStyle w:val="Hyperlink"/>
@@ -307,7 +310,7 @@
                 <w:noProof/>
                 <w:webHidden/>
               </w:rPr>
-              <w:instrText xml:space="preserve"> PAGEREF _Toc115096181 \h </w:instrText>
+              <w:instrText xml:space="preserve"> PAGEREF _Toc115099632 \h </w:instrText>
             </w:r>
             <w:r>
               <w:rPr>
@@ -350,7 +353,7 @@
               <w:szCs w:val="22"/>
             </w:rPr>
           </w:pPr>
-          <w:hyperlink w:anchor="_Toc115096182" w:history="1">
+          <w:hyperlink w:anchor="_Toc115099633" w:history="1">
             <w:r>
               <w:rPr>
                 <w:rStyle w:val="Hyperlink"/>
@@ -377,7 +380,7 @@
                 <w:noProof/>
                 <w:webHidden/>
               </w:rPr>
-              <w:instrText xml:space="preserve"> PAGEREF _Toc115096182 \h </w:instrText>
+              <w:instrText xml:space="preserve"> PAGEREF _Toc115099633 \h </w:instrText>
             </w:r>
             <w:r>
               <w:rPr>
@@ -420,7 +423,7 @@
               <w:szCs w:val="22"/>
             </w:rPr>
           </w:pPr>
-          <w:hyperlink w:anchor="_Toc115096183" w:history="1">
+          <w:hyperlink w:anchor="_Toc115099634" w:history="1">
             <w:r>
               <w:rPr>
                 <w:rStyle w:val="Hyperlink"/>
@@ -447,7 +450,7 @@
                 <w:noProof/>
                 <w:webHidden/>
               </w:rPr>
-              <w:instrText xml:space="preserve"> PAGEREF _Toc115096183 \h </w:instrText>
+              <w:instrText xml:space="preserve"> PAGEREF _Toc115099634 \h </w:instrText>
             </w:r>
             <w:r>
               <w:rPr>
@@ -490,7 +493,7 @@
               <w:szCs w:val="22"/>
             </w:rPr>
           </w:pPr>
-          <w:hyperlink w:anchor="_Toc115096184" w:history="1">
+          <w:hyperlink w:anchor="_Toc115099635" w:history="1">
             <w:r>
               <w:rPr>
                 <w:rStyle w:val="Hyperlink"/>
@@ -517,7 +520,7 @@
                 <w:noProof/>
                 <w:webHidden/>
               </w:rPr>
-              <w:instrText xml:space="preserve"> PAGEREF _Toc115096184 \h </w:instrText>
+              <w:instrText xml:space="preserve"> PAGEREF _Toc115099635 \h </w:instrText>
             </w:r>
             <w:r>
               <w:rPr>
@@ -560,7 +563,7 @@
               <w:szCs w:val="22"/>
             </w:rPr>
           </w:pPr>
-          <w:hyperlink w:anchor="_Toc115096185" w:history="1">
+          <w:hyperlink w:anchor="_Toc115099636" w:history="1">
             <w:r>
               <w:rPr>
                 <w:rStyle w:val="Hyperlink"/>
@@ -587,7 +590,7 @@
                 <w:noProof/>
                 <w:webHidden/>
               </w:rPr>
-              <w:instrText xml:space="preserve"> PAGEREF _Toc115096185 \h </w:instrText>
+              <w:instrText xml:space="preserve"> PAGEREF _Toc115099636 \h </w:instrText>
             </w:r>
             <w:r>
               <w:rPr>
@@ -630,7 +633,7 @@
               <w:szCs w:val="22"/>
             </w:rPr>
           </w:pPr>
-          <w:hyperlink w:anchor="_Toc115096186" w:history="1">
+          <w:hyperlink w:anchor="_Toc115099637" w:history="1">
             <w:r>
               <w:rPr>
                 <w:rStyle w:val="Hyperlink"/>
@@ -657,7 +660,7 @@
                 <w:noProof/>
                 <w:webHidden/>
               </w:rPr>
-              <w:instrText xml:space="preserve"> PAGEREF _Toc115096186 \h </w:instrText>
+              <w:instrText xml:space="preserve"> PAGEREF _Toc115099637 \h </w:instrText>
             </w:r>
             <w:r>
               <w:rPr>
@@ -700,7 +703,7 @@
               <w:szCs w:val="22"/>
             </w:rPr>
           </w:pPr>
-          <w:hyperlink w:anchor="_Toc115096187" w:history="1">
+          <w:hyperlink w:anchor="_Toc115099638" w:history="1">
             <w:r>
               <w:rPr>
                 <w:rStyle w:val="Hyperlink"/>
@@ -727,7 +730,7 @@
                 <w:noProof/>
                 <w:webHidden/>
               </w:rPr>
-              <w:instrText xml:space="preserve"> PAGEREF _Toc115096187 \h </w:instrText>
+              <w:instrText xml:space="preserve"> PAGEREF _Toc115099638 \h </w:instrText>
             </w:r>
             <w:r>
               <w:rPr>
@@ -770,7 +773,7 @@
               <w:szCs w:val="22"/>
             </w:rPr>
           </w:pPr>
-          <w:hyperlink w:anchor="_Toc115096188" w:history="1">
+          <w:hyperlink w:anchor="_Toc115099639" w:history="1">
             <w:r>
               <w:rPr>
                 <w:rStyle w:val="Hyperlink"/>
@@ -797,7 +800,7 @@
                 <w:noProof/>
                 <w:webHidden/>
               </w:rPr>
-              <w:instrText xml:space="preserve"> PAGEREF _Toc115096188 \h </w:instrText>
+              <w:instrText xml:space="preserve"> PAGEREF _Toc115099639 \h </w:instrText>
             </w:r>
             <w:r>
               <w:rPr>
@@ -840,7 +843,7 @@
               <w:szCs w:val="22"/>
             </w:rPr>
           </w:pPr>
-          <w:hyperlink w:anchor="_Toc115096189" w:history="1">
+          <w:hyperlink w:anchor="_Toc115099640" w:history="1">
             <w:r>
               <w:rPr>
                 <w:rStyle w:val="Hyperlink"/>
@@ -867,7 +870,7 @@
                 <w:noProof/>
                 <w:webHidden/>
               </w:rPr>
-              <w:instrText xml:space="preserve"> PAGEREF _Toc115096189 \h </w:instrText>
+              <w:instrText xml:space="preserve"> PAGEREF _Toc115099640 \h </w:instrText>
             </w:r>
             <w:r>
               <w:rPr>
@@ -910,7 +913,7 @@
               <w:szCs w:val="22"/>
             </w:rPr>
           </w:pPr>
-          <w:hyperlink w:anchor="_Toc115096190" w:history="1">
+          <w:hyperlink w:anchor="_Toc115099641" w:history="1">
             <w:r>
               <w:rPr>
                 <w:rStyle w:val="Hyperlink"/>
@@ -937,7 +940,7 @@
                 <w:noProof/>
                 <w:webHidden/>
               </w:rPr>
-              <w:instrText xml:space="preserve"> PAGEREF _Toc115096190 \h </w:instrText>
+              <w:instrText xml:space="preserve"> PAGEREF _Toc115099641 \h </w:instrText>
             </w:r>
             <w:r>
               <w:rPr>
@@ -980,7 +983,7 @@
               <w:szCs w:val="22"/>
             </w:rPr>
           </w:pPr>
-          <w:hyperlink w:anchor="_Toc115096191" w:history="1">
+          <w:hyperlink w:anchor="_Toc115099642" w:history="1">
             <w:r>
               <w:rPr>
                 <w:rStyle w:val="Hyperlink"/>
@@ -1007,7 +1010,7 @@
                 <w:noProof/>
                 <w:webHidden/>
               </w:rPr>
-              <w:instrText xml:space="preserve"> PAGEREF _Toc115096191 \h </w:instrText>
+              <w:instrText xml:space="preserve"> PAGEREF _Toc115099642 \h </w:instrText>
             </w:r>
             <w:r>
               <w:rPr>
@@ -1050,7 +1053,7 @@
               <w:szCs w:val="22"/>
             </w:rPr>
           </w:pPr>
-          <w:hyperlink w:anchor="_Toc115096192" w:history="1">
+          <w:hyperlink w:anchor="_Toc115099643" w:history="1">
             <w:r>
               <w:rPr>
                 <w:rStyle w:val="Hyperlink"/>
@@ -1077,7 +1080,7 @@
                 <w:noProof/>
                 <w:webHidden/>
               </w:rPr>
-              <w:instrText xml:space="preserve"> PAGEREF _Toc115096192 \h </w:instrText>
+              <w:instrText xml:space="preserve"> PAGEREF _Toc115099643 \h </w:instrText>
             </w:r>
             <w:r>
               <w:rPr>
@@ -1132,7 +1135,7 @@
       <w:pPr>
         <w:pStyle w:val="Heading1"/>
       </w:pPr>
-      <w:bookmarkStart w:id="0" w:name="_Toc115096178"/>
+      <w:bookmarkStart w:id="0" w:name="_Toc115099629"/>
       <w:r>
         <w:lastRenderedPageBreak/>
         <w:t>Introduction</w:t>
@@ -1161,19 +1164,73 @@
         <w:rPr>
           <w:szCs w:val="24"/>
         </w:rPr>
-        <w:t>However, as the complexity of the maths I have been working in has increased, I have ranged from using small pocket calculators to scientific ones. Also, last year when I started my Maths A-Level course, I was once again forced to upgrade to a gigantic graphing calculator. In my studies, having access to this huge calculator is more than beneficial, as it allows me to use it to execute commands quickly. However, the graphing application installed on the calculator is slow to run and difficult to pan and zoom, due to the slow 58 MHz speed of the processor on the calculator.</w:t>
-      </w:r>
-      <w:r>
-        <w:rPr>
-          <w:szCs w:val="24"/>
-        </w:rPr>
-        <w:t xml:space="preserve"> So my choice of designing my own</w:t>
-      </w:r>
-      <w:r>
-        <w:rPr>
-          <w:szCs w:val="24"/>
-        </w:rPr>
-        <w:t xml:space="preserve"> solution to a graphing calculator came rather quickly. I feel that this project is complicated enough to challenge my understanding and collection of research, whilst remaining in the range of complexity suitable for an A-Level student.</w:t>
+        <w:t xml:space="preserve">However, as the complexity of the maths I have been working in has increased, I have ranged from using small pocket calculators to scientific ones. Also, last year when I started my Maths A-Level course, I </w:t>
+      </w:r>
+      <w:proofErr w:type="gramStart"/>
+      <w:r>
+        <w:rPr>
+          <w:szCs w:val="24"/>
+        </w:rPr>
+        <w:t>was once again forced</w:t>
+      </w:r>
+      <w:proofErr w:type="gramEnd"/>
+      <w:r>
+        <w:rPr>
+          <w:szCs w:val="24"/>
+        </w:rPr>
+        <w:t xml:space="preserve"> to upgrade to a gigantic graphing calculator. In my studies, having access to this huge calculator is more than beneficial, as it allows me to use it to execute commands quickly. However, the graphing application installed on the calculator is slow to run and difficult to pan and zoom, due to the slow 58 MHz speed of the processor on the calculator.</w:t>
+      </w:r>
+      <w:r>
+        <w:rPr>
+          <w:szCs w:val="24"/>
+        </w:rPr>
+        <w:t xml:space="preserve"> </w:t>
+      </w:r>
+      <w:r>
+        <w:rPr>
+          <w:szCs w:val="24"/>
+        </w:rPr>
+        <w:t>So,</w:t>
+      </w:r>
+      <w:r>
+        <w:rPr>
+          <w:szCs w:val="24"/>
+        </w:rPr>
+        <w:t xml:space="preserve"> my choice of designing my own</w:t>
+      </w:r>
+      <w:r>
+        <w:rPr>
+          <w:szCs w:val="24"/>
+        </w:rPr>
+        <w:t xml:space="preserve"> solution to a graphing calculator came </w:t>
+      </w:r>
+      <w:proofErr w:type="gramStart"/>
+      <w:r>
+        <w:rPr>
+          <w:szCs w:val="24"/>
+        </w:rPr>
+        <w:t>rather quickly</w:t>
+      </w:r>
+      <w:proofErr w:type="gramEnd"/>
+      <w:r>
+        <w:rPr>
+          <w:szCs w:val="24"/>
+        </w:rPr>
+        <w:t xml:space="preserve">. I feel that this project is complicated enough to challenge my understanding and collection of research, whilst </w:t>
+      </w:r>
+      <w:proofErr w:type="gramStart"/>
+      <w:r>
+        <w:rPr>
+          <w:szCs w:val="24"/>
+        </w:rPr>
+        <w:t>remaining</w:t>
+      </w:r>
+      <w:proofErr w:type="gramEnd"/>
+      <w:r>
+        <w:rPr>
+          <w:szCs w:val="24"/>
+        </w:rPr>
+        <w:t xml:space="preserve"> in the range of complexity suitable for an A-Level student.</w:t>
       </w:r>
     </w:p>
     <w:p>
@@ -1187,7 +1244,7 @@
       <w:pPr>
         <w:pStyle w:val="Heading1"/>
       </w:pPr>
-      <w:bookmarkStart w:id="1" w:name="_Toc115096179"/>
+      <w:bookmarkStart w:id="1" w:name="_Toc115099630"/>
       <w:r>
         <w:t>Analysis</w:t>
       </w:r>
@@ -1197,7 +1254,7 @@
       <w:pPr>
         <w:pStyle w:val="Heading2"/>
       </w:pPr>
-      <w:bookmarkStart w:id="2" w:name="_Toc115096180"/>
+      <w:bookmarkStart w:id="2" w:name="_Toc115099631"/>
       <w:r>
         <w:t>Background To Project</w:t>
       </w:r>
@@ -1282,16 +1339,48 @@
         </w:drawing>
       </w:r>
       <w:r>
-        <w:t>The aim of my project is to produce a fully interactive graphing calculator system that strives to solve some of the problems I have previously pointed out in the introduction, as well as some I will face while conducting research for my project, which is shown below. I will be basing my project on the graphing application for my calculator</w:t>
+        <w:t xml:space="preserve">The aim of my project is to produce a fully interactive graphing calculator system that strives to solve some of the problems I have previously pointed out in the introduction, as well as some I will face while conducting research for my project, which </w:t>
+      </w:r>
+      <w:proofErr w:type="gramStart"/>
+      <w:r>
+        <w:t>is shown</w:t>
+      </w:r>
+      <w:proofErr w:type="gramEnd"/>
+      <w:r>
+        <w:t xml:space="preserve"> below. I will be basing my project on the graphing application for my calculator</w:t>
       </w:r>
       <w:r>
         <w:t xml:space="preserve"> (see right)</w:t>
       </w:r>
       <w:r>
-        <w:t>, almost as if I am porting the application from the physical device to PCs. However, my project will be vastly more usable for use on a computer. The ways my project can be made to be better come from the</w:t>
-      </w:r>
-      <w:r>
-        <w:t xml:space="preserve"> increased set of features a computer can give. This includes but is not limited to:</w:t>
+        <w:t xml:space="preserve">, </w:t>
+      </w:r>
+      <w:proofErr w:type="gramStart"/>
+      <w:r>
+        <w:t>almost as</w:t>
+      </w:r>
+      <w:proofErr w:type="gramEnd"/>
+      <w:r>
+        <w:t xml:space="preserve"> if I am porting the application from the physical device to PCs. However, my project will be vastly more usable for use on a computer. The ways my project can </w:t>
+      </w:r>
+      <w:proofErr w:type="gramStart"/>
+      <w:r>
+        <w:t>be made</w:t>
+      </w:r>
+      <w:proofErr w:type="gramEnd"/>
+      <w:r>
+        <w:t xml:space="preserve"> to be better come from the</w:t>
+      </w:r>
+      <w:r>
+        <w:t xml:space="preserve"> increased set of features a computer can give. This includes but </w:t>
+      </w:r>
+      <w:proofErr w:type="gramStart"/>
+      <w:r>
+        <w:t>is not limited</w:t>
+      </w:r>
+      <w:proofErr w:type="gramEnd"/>
+      <w:r>
+        <w:t xml:space="preserve"> to:</w:t>
       </w:r>
     </w:p>
     <w:p>
@@ -1327,7 +1416,15 @@
         </w:numPr>
       </w:pPr>
       <w:r>
-        <w:t>Larger screen resolution, allowing more data to be shown at once</w:t>
+        <w:t xml:space="preserve">Larger screen resolution, allowing more data to </w:t>
+      </w:r>
+      <w:proofErr w:type="gramStart"/>
+      <w:r>
+        <w:t>be shown</w:t>
+      </w:r>
+      <w:proofErr w:type="gramEnd"/>
+      <w:r>
+        <w:t xml:space="preserve"> at once</w:t>
       </w:r>
     </w:p>
     <w:p>
@@ -1368,14 +1465,22 @@
         </w:numPr>
       </w:pPr>
       <w:r>
-        <w:t>A subsection of the UI window that allows various variables to be calculated (like the intersection(s) of two graphs)</w:t>
+        <w:t xml:space="preserve">A subsection of the UI window that allows various variables to </w:t>
+      </w:r>
+      <w:proofErr w:type="gramStart"/>
+      <w:r>
+        <w:t>be calculated</w:t>
+      </w:r>
+      <w:proofErr w:type="gramEnd"/>
+      <w:r>
+        <w:t xml:space="preserve"> (like the intersection(s) of two graphs)</w:t>
       </w:r>
     </w:p>
     <w:p>
       <w:pPr>
         <w:pStyle w:val="Heading2"/>
       </w:pPr>
-      <w:bookmarkStart w:id="4" w:name="_Toc115096181"/>
+      <w:bookmarkStart w:id="4" w:name="_Toc115099632"/>
       <w:r>
         <w:lastRenderedPageBreak/>
         <w:t>Research</w:t>
@@ -1396,7 +1501,15 @@
         <w:t>three</w:t>
       </w:r>
       <w:r>
-        <w:t xml:space="preserve"> particular solutions that I would like to </w:t>
+        <w:t xml:space="preserve"> </w:t>
+      </w:r>
+      <w:proofErr w:type="gramStart"/>
+      <w:r>
+        <w:t>particular solutions</w:t>
+      </w:r>
+      <w:proofErr w:type="gramEnd"/>
+      <w:r>
+        <w:t xml:space="preserve"> that I would like to </w:t>
       </w:r>
       <w:r>
         <w:t>analyse</w:t>
@@ -1415,7 +1528,7 @@
           <w:b w:val="0"/>
         </w:rPr>
       </w:pPr>
-      <w:bookmarkStart w:id="5" w:name="_Toc115096182"/>
+      <w:bookmarkStart w:id="5" w:name="_Toc115099633"/>
       <w:r>
         <w:t>Casio FX-CG50</w:t>
       </w:r>
@@ -1431,7 +1544,73 @@
         <w:rPr>
           <w:szCs w:val="24"/>
         </w:rPr>
-        <w:t>The first application I thought to look at was my own graphing calculator: the Casio FX-CG50. This calculator has many functions, one of which being the ‘Graph’ application. It allows for equations to be entered that can be of many different types, like y=, x=, and r=, and has various functions including trigonometric, logarithmic and hyperbolic functions - these are useful in GCSE and especially A-Level where more complex mathematical functions are necessary. It is a rather powerful tool when you have learned it, but it is very time-consuming and difficult to learn the full ins and outs of the machine - the user’s guide is over 620 pages long!</w:t>
+        <w:t xml:space="preserve">The first application I thought to look at was my own graphing calculator: the Casio FX-CG50. This calculator has </w:t>
+      </w:r>
+      <w:proofErr w:type="gramStart"/>
+      <w:r>
+        <w:rPr>
+          <w:szCs w:val="24"/>
+        </w:rPr>
+        <w:t>many</w:t>
+      </w:r>
+      <w:proofErr w:type="gramEnd"/>
+      <w:r>
+        <w:rPr>
+          <w:szCs w:val="24"/>
+        </w:rPr>
+        <w:t xml:space="preserve"> functions, one of which being the ‘Graph’ application. It allows for equations to </w:t>
+      </w:r>
+      <w:proofErr w:type="gramStart"/>
+      <w:r>
+        <w:rPr>
+          <w:szCs w:val="24"/>
+        </w:rPr>
+        <w:t>be entered</w:t>
+      </w:r>
+      <w:proofErr w:type="gramEnd"/>
+      <w:r>
+        <w:rPr>
+          <w:szCs w:val="24"/>
+        </w:rPr>
+        <w:t xml:space="preserve"> that can be of many </w:t>
+      </w:r>
+      <w:r>
+        <w:rPr>
+          <w:szCs w:val="24"/>
+        </w:rPr>
+        <w:t>diverse types</w:t>
+      </w:r>
+      <w:r>
+        <w:rPr>
+          <w:szCs w:val="24"/>
+        </w:rPr>
+        <w:t xml:space="preserve">, like y=, x=, and r=, and has various functions including trigonometric, </w:t>
+      </w:r>
+      <w:r>
+        <w:rPr>
+          <w:szCs w:val="24"/>
+        </w:rPr>
+        <w:t>logarithmic,</w:t>
+      </w:r>
+      <w:r>
+        <w:rPr>
+          <w:szCs w:val="24"/>
+        </w:rPr>
+        <w:t xml:space="preserve"> and hyperbolic functions - these are useful in GCSE and especially A-Level where more complex mathematical functions are necessary. It is a </w:t>
+      </w:r>
+      <w:proofErr w:type="gramStart"/>
+      <w:r>
+        <w:rPr>
+          <w:szCs w:val="24"/>
+        </w:rPr>
+        <w:t>rather powerful</w:t>
+      </w:r>
+      <w:proofErr w:type="gramEnd"/>
+      <w:r>
+        <w:rPr>
+          <w:szCs w:val="24"/>
+        </w:rPr>
+        <w:t xml:space="preserve"> tool when you have learned it, but it is very time-consuming and difficult to learn the full ins and outs of the machine - the user’s guide is over 620 pages long!</w:t>
       </w:r>
     </w:p>
     <w:p>
@@ -1540,7 +1719,59 @@
         <w:rPr>
           <w:szCs w:val="24"/>
         </w:rPr>
-        <w:t>Another problem with the device is the size and resolution of the screen. The screen has a resolution of 216 x 384, which is workable but the calculator commonly uses massive fonts that decrease the calculator’s usability. As well as this, it makes some of the applications awkward to use, namely the ‘Graph’ application, where panning and dragging the graph around is an often repeated process. This is made worse by the fact that the calculator takes a solid second or two to calculate the result, which makes using the graphing application a time-consuming, slow process. Finally, this calculator comes with a hefty price-tag of £1</w:t>
+        <w:t xml:space="preserve">Another problem with the device is the size and resolution of the screen. The screen has a resolution of 216 x 384, which is </w:t>
+      </w:r>
+      <w:r>
+        <w:rPr>
+          <w:szCs w:val="24"/>
+        </w:rPr>
+        <w:t>workable,</w:t>
+      </w:r>
+      <w:r>
+        <w:rPr>
+          <w:szCs w:val="24"/>
+        </w:rPr>
+        <w:t xml:space="preserve"> but the calculator commonly uses massive fonts that decrease the calculator’s usability. As well as this, it makes </w:t>
+      </w:r>
+      <w:proofErr w:type="gramStart"/>
+      <w:r>
+        <w:rPr>
+          <w:szCs w:val="24"/>
+        </w:rPr>
+        <w:t>some of</w:t>
+      </w:r>
+      <w:proofErr w:type="gramEnd"/>
+      <w:r>
+        <w:rPr>
+          <w:szCs w:val="24"/>
+        </w:rPr>
+        <w:t xml:space="preserve"> the applications awkward to use, namely the ‘Graph’ application, where panning and dragging the graph around is an </w:t>
+      </w:r>
+      <w:r>
+        <w:rPr>
+          <w:szCs w:val="24"/>
+        </w:rPr>
+        <w:t>often-repeated</w:t>
+      </w:r>
+      <w:r>
+        <w:rPr>
+          <w:szCs w:val="24"/>
+        </w:rPr>
+        <w:t xml:space="preserve"> process. This </w:t>
+      </w:r>
+      <w:proofErr w:type="gramStart"/>
+      <w:r>
+        <w:rPr>
+          <w:szCs w:val="24"/>
+        </w:rPr>
+        <w:t>is made</w:t>
+      </w:r>
+      <w:proofErr w:type="gramEnd"/>
+      <w:r>
+        <w:rPr>
+          <w:szCs w:val="24"/>
+        </w:rPr>
+        <w:t xml:space="preserve"> worse by the fact that the calculator takes a solid second or two to calculate the result, which makes using the graphing application a time-consuming, slow process. Finally, this calculator comes with a hefty price-tag of £1</w:t>
       </w:r>
       <w:r>
         <w:rPr>
@@ -1607,7 +1838,7 @@
       <w:pPr>
         <w:pStyle w:val="Heading3"/>
       </w:pPr>
-      <w:bookmarkStart w:id="6" w:name="_Toc115096183"/>
+      <w:bookmarkStart w:id="6" w:name="_Toc115099634"/>
       <w:r>
         <w:t>Desmos Graphing Calculator</w:t>
       </w:r>
@@ -1698,7 +1929,27 @@
           <w:szCs w:val="24"/>
           <w:vertAlign w:val="superscript"/>
         </w:rPr>
-        <w:t xml:space="preserve"> can be found at the bottom of the document.)</w:t>
+        <w:t xml:space="preserve"> can </w:t>
+      </w:r>
+      <w:proofErr w:type="gramStart"/>
+      <w:r>
+        <w:rPr>
+          <w:i/>
+          <w:iCs/>
+          <w:szCs w:val="24"/>
+          <w:vertAlign w:val="superscript"/>
+        </w:rPr>
+        <w:t>be found</w:t>
+      </w:r>
+      <w:proofErr w:type="gramEnd"/>
+      <w:r>
+        <w:rPr>
+          <w:i/>
+          <w:iCs/>
+          <w:szCs w:val="24"/>
+          <w:vertAlign w:val="superscript"/>
+        </w:rPr>
+        <w:t xml:space="preserve"> at the bottom of the document.)</w:t>
       </w:r>
       <w:r>
         <w:rPr>
@@ -1710,7 +1961,33 @@
         <w:rPr>
           <w:szCs w:val="24"/>
         </w:rPr>
-        <w:t xml:space="preserve">Being online, this calculator is accessible for everyone and is a very powerful tool for showing these graphs on a set of axes. By simply typing in an equation into an entry box, the calculator is able to show the graph. </w:t>
+        <w:t xml:space="preserve">Being online, this calculator is accessible for everyone and is </w:t>
+      </w:r>
+      <w:r>
+        <w:rPr>
+          <w:szCs w:val="24"/>
+        </w:rPr>
+        <w:t>an immensely powerful</w:t>
+      </w:r>
+      <w:r>
+        <w:rPr>
+          <w:szCs w:val="24"/>
+        </w:rPr>
+        <w:t xml:space="preserve"> tool for showing these graphs on a set of axes. By simply typing in an equation into an entry box, the calculator </w:t>
+      </w:r>
+      <w:proofErr w:type="gramStart"/>
+      <w:r>
+        <w:rPr>
+          <w:szCs w:val="24"/>
+        </w:rPr>
+        <w:t>is able to</w:t>
+      </w:r>
+      <w:proofErr w:type="gramEnd"/>
+      <w:r>
+        <w:rPr>
+          <w:szCs w:val="24"/>
+        </w:rPr>
+        <w:t xml:space="preserve"> show the graph. </w:t>
       </w:r>
     </w:p>
     <w:p>
@@ -1794,27 +2071,81 @@
         <w:rPr>
           <w:szCs w:val="24"/>
         </w:rPr>
-        <w:t xml:space="preserve">The Desmos calculator solves the issues produced by the former Casio FX-CG50 calculator, such as price. This is completely free and completely accessible to all, provided you have an internet connection. This is the main issue with Desmos, that it is completely dependent on your connection to the internet. If you don’t have a connection to the internet, then you cannot use this application in any manner, apart from the mobile version. </w:t>
-      </w:r>
-    </w:p>
-    <w:p>
-      <w:pPr>
-        <w:rPr>
-          <w:szCs w:val="24"/>
-        </w:rPr>
-      </w:pPr>
-      <w:r>
-        <w:rPr>
-          <w:szCs w:val="24"/>
-        </w:rPr>
-        <w:t>The mobile version is however rather difficult a lot of the time due to the lack of precision that you achieve with your fingers on a small 6” screen than that of a mouse on a bigger laptop or desktop. I feel that too much was crammed into the offline mobile version of Desmos as it is half the time, when you want to zoom in on a point, if you accidentally only zoom on one axis, only that axis will zoom in. That is a good feature, but for the majority of times it ends up making the graph look incorrect, as one axis is scaled more or less than the other. The keyboard input for this mobile version is so painfully small as well that I often find myself pressing the wrong button multiple times, then having to rewrite the entire equation.</w:t>
+        <w:t xml:space="preserve">The Desmos calculator solves the issues produced by the former Casio FX-CG50 calculator, such as price. This is completely free and completely accessible to all, provided you have an internet connection. This is the main issue with Desmos, that it is completely dependent on your connection to the internet. If you </w:t>
+      </w:r>
+      <w:r>
+        <w:rPr>
+          <w:szCs w:val="24"/>
+        </w:rPr>
+        <w:t>do not</w:t>
+      </w:r>
+      <w:r>
+        <w:rPr>
+          <w:szCs w:val="24"/>
+        </w:rPr>
+        <w:t xml:space="preserve"> have a connection to the internet, then you cannot use this application in any manner, apart from the mobile version. </w:t>
+      </w:r>
+    </w:p>
+    <w:p>
+      <w:pPr>
+        <w:rPr>
+          <w:szCs w:val="24"/>
+        </w:rPr>
+      </w:pPr>
+      <w:r>
+        <w:rPr>
+          <w:szCs w:val="24"/>
+        </w:rPr>
+        <w:t xml:space="preserve">The mobile version is however </w:t>
+      </w:r>
+      <w:proofErr w:type="gramStart"/>
+      <w:r>
+        <w:rPr>
+          <w:szCs w:val="24"/>
+        </w:rPr>
+        <w:t>rather difficult</w:t>
+      </w:r>
+      <w:proofErr w:type="gramEnd"/>
+      <w:r>
+        <w:rPr>
+          <w:szCs w:val="24"/>
+        </w:rPr>
+        <w:t xml:space="preserve"> a lot of the time due to the lack of precision that you achieve with your fingers on a small 6” screen than that of a mouse on a bigger laptop or desktop. I feel that too much </w:t>
+      </w:r>
+      <w:proofErr w:type="gramStart"/>
+      <w:r>
+        <w:rPr>
+          <w:szCs w:val="24"/>
+        </w:rPr>
+        <w:t>was crammed</w:t>
+      </w:r>
+      <w:proofErr w:type="gramEnd"/>
+      <w:r>
+        <w:rPr>
+          <w:szCs w:val="24"/>
+        </w:rPr>
+        <w:t xml:space="preserve"> into the offline mobile version of Desmos as it is half the time, when you want to zoom in on a point, if you accidentally only zoom on one axis, only that axis will zoom in. That is a good feature, but for </w:t>
+      </w:r>
+      <w:proofErr w:type="gramStart"/>
+      <w:r>
+        <w:rPr>
+          <w:szCs w:val="24"/>
+        </w:rPr>
+        <w:t>the majority of</w:t>
+      </w:r>
+      <w:proofErr w:type="gramEnd"/>
+      <w:r>
+        <w:rPr>
+          <w:szCs w:val="24"/>
+        </w:rPr>
+        <w:t xml:space="preserve"> times it ends up making the graph look incorrect, as one axis is scaled more or less than the other. The keyboard input for this mobile version is so painfully small as well that I often find myself pressing the wrong button multiple times, then having to rewrite the entire equation.</w:t>
       </w:r>
     </w:p>
     <w:p>
       <w:pPr>
         <w:pStyle w:val="Heading3"/>
       </w:pPr>
-      <w:bookmarkStart w:id="7" w:name="_Toc115096184"/>
+      <w:bookmarkStart w:id="7" w:name="_Toc115099635"/>
       <w:r>
         <w:t>Numworks Online Calculator Emulator</w:t>
       </w:r>
@@ -1926,20 +2257,102 @@
         <w:rPr>
           <w:szCs w:val="24"/>
         </w:rPr>
-        <w:t xml:space="preserve"> that can be used to imitate what the real hardware would perform as software on the computer. However this is not online only: the .html file holding the emulator can simply be downloaded allowing for use of this system offline.</w:t>
-      </w:r>
-    </w:p>
-    <w:p>
-      <w:pPr>
-        <w:rPr>
-          <w:szCs w:val="24"/>
-        </w:rPr>
-      </w:pPr>
-      <w:r>
-        <w:rPr>
-          <w:szCs w:val="24"/>
-        </w:rPr>
-        <w:t>This is similar to a thing that Casio did, where you could download an emulator for their own Casio FX-CG50 calculator. This was, however, locked behind a requirement to input the licence key for your own physical calculator. Because I got my hands on my calculator through my school, and was just directly given it, I was unable to input the licence key on the packaging into the installer and therefore cannot install the software. Through looking at pictures and reviews of the software online, I have come to the conclusion that the emulation is rather poor in regard to its accuracy, and visual glitches and artefacts are plentiful when using this emulator.</w:t>
+        <w:t xml:space="preserve"> that can </w:t>
+      </w:r>
+      <w:proofErr w:type="gramStart"/>
+      <w:r>
+        <w:rPr>
+          <w:szCs w:val="24"/>
+        </w:rPr>
+        <w:t>be used</w:t>
+      </w:r>
+      <w:proofErr w:type="gramEnd"/>
+      <w:r>
+        <w:rPr>
+          <w:szCs w:val="24"/>
+        </w:rPr>
+        <w:t xml:space="preserve"> to imitate what the real hardware would perform as software on the computer. </w:t>
+      </w:r>
+      <w:r>
+        <w:rPr>
+          <w:szCs w:val="24"/>
+        </w:rPr>
+        <w:t>However,</w:t>
+      </w:r>
+      <w:r>
+        <w:rPr>
+          <w:szCs w:val="24"/>
+        </w:rPr>
+        <w:t xml:space="preserve"> this is not online only: the .html file holding the emulator can simply </w:t>
+      </w:r>
+      <w:proofErr w:type="gramStart"/>
+      <w:r>
+        <w:rPr>
+          <w:szCs w:val="24"/>
+        </w:rPr>
+        <w:t>be downloaded</w:t>
+      </w:r>
+      <w:proofErr w:type="gramEnd"/>
+      <w:r>
+        <w:rPr>
+          <w:szCs w:val="24"/>
+        </w:rPr>
+        <w:t xml:space="preserve"> allowing for use of this system offline.</w:t>
+      </w:r>
+    </w:p>
+    <w:p>
+      <w:pPr>
+        <w:rPr>
+          <w:szCs w:val="24"/>
+        </w:rPr>
+      </w:pPr>
+      <w:r>
+        <w:rPr>
+          <w:szCs w:val="24"/>
+        </w:rPr>
+        <w:t xml:space="preserve">This is </w:t>
+      </w:r>
+      <w:proofErr w:type="gramStart"/>
+      <w:r>
+        <w:rPr>
+          <w:szCs w:val="24"/>
+        </w:rPr>
+        <w:t>similar to</w:t>
+      </w:r>
+      <w:proofErr w:type="gramEnd"/>
+      <w:r>
+        <w:rPr>
+          <w:szCs w:val="24"/>
+        </w:rPr>
+        <w:t xml:space="preserve"> a thing that Casio did, where you could download an emulator for their own Casio FX-CG50 calculator. This was, however, locked behind a requirement to input the licence key for your own physical calculator. Because I got my </w:t>
+      </w:r>
+      <w:proofErr w:type="gramStart"/>
+      <w:r>
+        <w:rPr>
+          <w:szCs w:val="24"/>
+        </w:rPr>
+        <w:t>hands on</w:t>
+      </w:r>
+      <w:proofErr w:type="gramEnd"/>
+      <w:r>
+        <w:rPr>
+          <w:szCs w:val="24"/>
+        </w:rPr>
+        <w:t xml:space="preserve"> my calculator through my school, and was just directly given it, I was unable to input the licence key on the packaging into the installer and therefore cannot install the software. Through looking at pictures and reviews of the software online, I have </w:t>
+      </w:r>
+      <w:proofErr w:type="gramStart"/>
+      <w:r>
+        <w:rPr>
+          <w:szCs w:val="24"/>
+        </w:rPr>
+        <w:t>come to the conclusion</w:t>
+      </w:r>
+      <w:proofErr w:type="gramEnd"/>
+      <w:r>
+        <w:rPr>
+          <w:szCs w:val="24"/>
+        </w:rPr>
+        <w:t xml:space="preserve"> that the emulation is rather poor in regard to its accuracy, and visual glitches and artefacts are plentiful when using this emulator.</w:t>
       </w:r>
     </w:p>
     <w:p>
@@ -1966,14 +2379,94 @@
           <w:szCs w:val="24"/>
         </w:rPr>
         <w:lastRenderedPageBreak/>
-        <w:t>Also, the user interface is designed for the calculator, so, once again, the ergonomics do not translate very well. To be honest, the whole operating system on the calculator is spread out so sparsely that there are probably many functions of the calculator that I haven’t even found in my research of it. Compared to the earlier Casio calculator, the font size is dialled right back, and screen size and resolution is increased, meaning that using the thing is no longer so zoomed in and so becomes more usable. But it seems that this new screen real estate has not been used, giving the calculator lots of room where something could be displayed but isn’t. This is not as big as an issue with the input translation, but an issue nonetheless.</w:t>
+        <w:t xml:space="preserve">Also, the user interface </w:t>
+      </w:r>
+      <w:proofErr w:type="gramStart"/>
+      <w:r>
+        <w:rPr>
+          <w:szCs w:val="24"/>
+        </w:rPr>
+        <w:t>is designed</w:t>
+      </w:r>
+      <w:proofErr w:type="gramEnd"/>
+      <w:r>
+        <w:rPr>
+          <w:szCs w:val="24"/>
+        </w:rPr>
+        <w:t xml:space="preserve"> for the calculator, so, once again, the ergonomics do not translate very well. To be honest, the whole operating system on the calculator </w:t>
+      </w:r>
+      <w:proofErr w:type="gramStart"/>
+      <w:r>
+        <w:rPr>
+          <w:szCs w:val="24"/>
+        </w:rPr>
+        <w:t>is spread</w:t>
+      </w:r>
+      <w:proofErr w:type="gramEnd"/>
+      <w:r>
+        <w:rPr>
+          <w:szCs w:val="24"/>
+        </w:rPr>
+        <w:t xml:space="preserve"> out so sparsely that there are probably many functions of the calculator that I </w:t>
+      </w:r>
+      <w:r>
+        <w:rPr>
+          <w:szCs w:val="24"/>
+        </w:rPr>
+        <w:t>have not</w:t>
+      </w:r>
+      <w:r>
+        <w:rPr>
+          <w:szCs w:val="24"/>
+        </w:rPr>
+        <w:t xml:space="preserve"> even found in my research of it. Compared to the earlier Casio calculator, the font size </w:t>
+      </w:r>
+      <w:proofErr w:type="gramStart"/>
+      <w:r>
+        <w:rPr>
+          <w:szCs w:val="24"/>
+        </w:rPr>
+        <w:t>is dialled</w:t>
+      </w:r>
+      <w:proofErr w:type="gramEnd"/>
+      <w:r>
+        <w:rPr>
+          <w:szCs w:val="24"/>
+        </w:rPr>
+        <w:t xml:space="preserve"> right back, and screen size and resolution is increased, meaning that using the thing is no longer so zoomed in and so becomes more usable. But </w:t>
+      </w:r>
+      <w:proofErr w:type="gramStart"/>
+      <w:r>
+        <w:rPr>
+          <w:szCs w:val="24"/>
+        </w:rPr>
+        <w:t>it seems that this new screen real estate</w:t>
+      </w:r>
+      <w:proofErr w:type="gramEnd"/>
+      <w:r>
+        <w:rPr>
+          <w:szCs w:val="24"/>
+        </w:rPr>
+        <w:t xml:space="preserve"> has not been used, giving the calculator lots of room where something could be displayed but isn’t. This is not as big as an issue with the input translation, but an </w:t>
+      </w:r>
+      <w:r>
+        <w:rPr>
+          <w:szCs w:val="24"/>
+        </w:rPr>
+        <w:t>issue,</w:t>
+      </w:r>
+      <w:r>
+        <w:rPr>
+          <w:szCs w:val="24"/>
+        </w:rPr>
+        <w:t xml:space="preserve"> nonetheless.</w:t>
       </w:r>
     </w:p>
     <w:p>
       <w:pPr>
         <w:pStyle w:val="Heading3"/>
       </w:pPr>
-      <w:bookmarkStart w:id="8" w:name="_Toc115096185"/>
+      <w:bookmarkStart w:id="8" w:name="_Toc115099636"/>
       <w:r>
         <w:t>Research Overview</w:t>
       </w:r>
@@ -1989,7 +2482,19 @@
         <w:rPr>
           <w:szCs w:val="24"/>
         </w:rPr>
-        <w:t>These 3 examples of graphing calculators, whether physical devices or software on the internet, all have certain issues when it comes to their usability. It is all comes down to one or more of these three issues for each of these pieces of software:</w:t>
+        <w:t xml:space="preserve">These </w:t>
+      </w:r>
+      <w:r>
+        <w:rPr>
+          <w:szCs w:val="24"/>
+        </w:rPr>
+        <w:t>three</w:t>
+      </w:r>
+      <w:r>
+        <w:rPr>
+          <w:szCs w:val="24"/>
+        </w:rPr>
+        <w:t xml:space="preserve"> examples of graphing calculators, whether physical devices or software on the internet, all have certain issues when it comes to their usability. It is all comes down to one or more of these three issues for each of these pieces of software:</w:t>
       </w:r>
     </w:p>
     <w:p>
@@ -2006,7 +2511,21 @@
         <w:rPr>
           <w:szCs w:val="24"/>
         </w:rPr>
-        <w:t>The software is only accessible when unrelated criteria is met (like the use of the Internet)</w:t>
+        <w:t xml:space="preserve">The software is only accessible when unrelated criteria </w:t>
+      </w:r>
+      <w:proofErr w:type="gramStart"/>
+      <w:r>
+        <w:rPr>
+          <w:szCs w:val="24"/>
+        </w:rPr>
+        <w:t>is met</w:t>
+      </w:r>
+      <w:proofErr w:type="gramEnd"/>
+      <w:r>
+        <w:rPr>
+          <w:szCs w:val="24"/>
+        </w:rPr>
+        <w:t xml:space="preserve"> (like the use of the Internet)</w:t>
       </w:r>
     </w:p>
     <w:p>
@@ -2023,7 +2542,21 @@
         <w:rPr>
           <w:szCs w:val="24"/>
         </w:rPr>
-        <w:t>The software uses UI that is too tightly compressed to fit in the screen</w:t>
+        <w:t xml:space="preserve">The software uses UI that </w:t>
+      </w:r>
+      <w:proofErr w:type="gramStart"/>
+      <w:r>
+        <w:rPr>
+          <w:szCs w:val="24"/>
+        </w:rPr>
+        <w:t>is too tightly compressed</w:t>
+      </w:r>
+      <w:proofErr w:type="gramEnd"/>
+      <w:r>
+        <w:rPr>
+          <w:szCs w:val="24"/>
+        </w:rPr>
+        <w:t xml:space="preserve"> to fit in the screen</w:t>
       </w:r>
     </w:p>
     <w:p>
@@ -2070,7 +2603,7 @@
           <w:szCs w:val="24"/>
         </w:rPr>
       </w:pPr>
-      <w:bookmarkStart w:id="10" w:name="_Toc115096186"/>
+      <w:bookmarkStart w:id="10" w:name="_Toc115099637"/>
       <w:r>
         <w:t>Interview</w:t>
       </w:r>
@@ -2086,7 +2619,21 @@
         <w:rPr>
           <w:szCs w:val="24"/>
         </w:rPr>
-        <w:t>To help develop the final objectives I need to gain a better understanding of the user requirements for the project, I conducted an interview with my Maths teacher Mr Smith. Here are some of the questions I asked him and alongside them the responses he gave.</w:t>
+        <w:t xml:space="preserve">To help develop the final objectives I need to gain a better understanding of the user requirements for the project, I conducted an interview with my Maths teacher Mr Smith. Here are </w:t>
+      </w:r>
+      <w:proofErr w:type="gramStart"/>
+      <w:r>
+        <w:rPr>
+          <w:szCs w:val="24"/>
+        </w:rPr>
+        <w:t>some of</w:t>
+      </w:r>
+      <w:proofErr w:type="gramEnd"/>
+      <w:r>
+        <w:rPr>
+          <w:szCs w:val="24"/>
+        </w:rPr>
+        <w:t xml:space="preserve"> the questions I asked him and alongside them the responses he gave.</w:t>
       </w:r>
     </w:p>
     <w:p>
@@ -2128,7 +2675,93 @@
         <w:rPr>
           <w:szCs w:val="24"/>
         </w:rPr>
-        <w:t>The Casio calculators are, by all means, very powerful devices that can perform a multitude of tasks. However I think that, in some ways, they have too much functionality, so much so that to the students it is very difficult to get the solution to a question. A lot of the time, my students ask me how to do certain things, especially in the graphing application, and a lot of my lesson time is wasted on showing them how to do things. This doesn’t surprise me, sometimes I can’t find something on it!”</w:t>
+        <w:t>The Casio calculators are</w:t>
+      </w:r>
+      <w:proofErr w:type="gramStart"/>
+      <w:r>
+        <w:rPr>
+          <w:szCs w:val="24"/>
+        </w:rPr>
+        <w:t xml:space="preserve">, by all means, </w:t>
+      </w:r>
+      <w:r>
+        <w:rPr>
+          <w:szCs w:val="24"/>
+        </w:rPr>
+        <w:t>powerful</w:t>
+      </w:r>
+      <w:proofErr w:type="gramEnd"/>
+      <w:r>
+        <w:rPr>
+          <w:szCs w:val="24"/>
+        </w:rPr>
+        <w:t xml:space="preserve"> devices that can perform a multitude of tasks. </w:t>
+      </w:r>
+      <w:r>
+        <w:rPr>
+          <w:szCs w:val="24"/>
+        </w:rPr>
+        <w:t>However,</w:t>
+      </w:r>
+      <w:r>
+        <w:rPr>
+          <w:szCs w:val="24"/>
+        </w:rPr>
+        <w:t xml:space="preserve"> I think that, in </w:t>
+      </w:r>
+      <w:proofErr w:type="gramStart"/>
+      <w:r>
+        <w:rPr>
+          <w:szCs w:val="24"/>
+        </w:rPr>
+        <w:t>some</w:t>
+      </w:r>
+      <w:proofErr w:type="gramEnd"/>
+      <w:r>
+        <w:rPr>
+          <w:szCs w:val="24"/>
+        </w:rPr>
+        <w:t xml:space="preserve"> ways, they have too much functionality, so much so that to the students it is </w:t>
+      </w:r>
+      <w:r>
+        <w:rPr>
+          <w:szCs w:val="24"/>
+        </w:rPr>
+        <w:t>exceedingly difficult</w:t>
+      </w:r>
+      <w:r>
+        <w:rPr>
+          <w:szCs w:val="24"/>
+        </w:rPr>
+        <w:t xml:space="preserve"> to get the solution to a question. </w:t>
+      </w:r>
+      <w:proofErr w:type="gramStart"/>
+      <w:r>
+        <w:rPr>
+          <w:szCs w:val="24"/>
+        </w:rPr>
+        <w:t>A lot of</w:t>
+      </w:r>
+      <w:proofErr w:type="gramEnd"/>
+      <w:r>
+        <w:rPr>
+          <w:szCs w:val="24"/>
+        </w:rPr>
+        <w:t xml:space="preserve"> the time, my students ask me how to do certain things, especially in the graphing application, and a lot of my lesson time is wasted on showing them how to do things. This </w:t>
+      </w:r>
+      <w:proofErr w:type="gramStart"/>
+      <w:r>
+        <w:rPr>
+          <w:szCs w:val="24"/>
+        </w:rPr>
+        <w:t>doesn’t</w:t>
+      </w:r>
+      <w:proofErr w:type="gramEnd"/>
+      <w:r>
+        <w:rPr>
+          <w:szCs w:val="24"/>
+        </w:rPr>
+        <w:t xml:space="preserve"> surprise me, sometimes I can’t find something on it!”</w:t>
       </w:r>
     </w:p>
     <w:p>
@@ -2163,7 +2796,33 @@
         <w:rPr>
           <w:szCs w:val="24"/>
         </w:rPr>
-        <w:t xml:space="preserve">“Desmos is a very hit-or-miss application for me. At times, I can load it up and quickly show what a plotted graph looks like. I find its user interface kind of lacklustre but usable, and it can quickly show a graph. I also very much like that you can pan and zoom the image, to show how the graph looks when zoomed in or out or in a different position. My main issue with Desmos is that it requires the internet. My office/classroom is in a position where the internet is frequently dropping out, or it might be a dodgy piece of hardware in my laptop. Either way, a lot of the time </w:t>
+        <w:t xml:space="preserve">“Desmos is a very </w:t>
+      </w:r>
+      <w:r>
+        <w:rPr>
+          <w:szCs w:val="24"/>
+        </w:rPr>
+        <w:t>haphazard</w:t>
+      </w:r>
+      <w:r>
+        <w:rPr>
+          <w:szCs w:val="24"/>
+        </w:rPr>
+        <w:t xml:space="preserve"> application for me. At times, I can load it up and quickly show what a plotted graph looks like. I find its user interface kind of lacklustre but usable, and it can quickly show a graph. I also very much like that you can pan and zoom the image, to show how the graph looks when zoomed in or out or in a different position. My main issue with Desmos is that it requires the internet. My office/classroom is in a position where the internet is frequently dropping out, or it might be a dodgy piece of hardware in my laptop. Either way, </w:t>
+      </w:r>
+      <w:proofErr w:type="gramStart"/>
+      <w:r>
+        <w:rPr>
+          <w:szCs w:val="24"/>
+        </w:rPr>
+        <w:t>a lot of</w:t>
+      </w:r>
+      <w:proofErr w:type="gramEnd"/>
+      <w:r>
+        <w:rPr>
+          <w:szCs w:val="24"/>
+        </w:rPr>
+        <w:t xml:space="preserve"> the time </w:t>
       </w:r>
       <w:r>
         <w:rPr>
@@ -2217,7 +2876,19 @@
         <w:rPr>
           <w:szCs w:val="24"/>
         </w:rPr>
-        <w:t>“It is a necessity that it is usable offline, for the same reason I gave in your last question. It doesn’t help if the software is unavailable to me half the time. Also a quick easy to use user interface would be beneficial to everyone.”</w:t>
+        <w:t xml:space="preserve">“It is a necessity that it is usable offline, for the same reason I gave in your last question. It doesn’t help if the software is unavailable to me half the time. </w:t>
+      </w:r>
+      <w:r>
+        <w:rPr>
+          <w:szCs w:val="24"/>
+        </w:rPr>
+        <w:t>Also,</w:t>
+      </w:r>
+      <w:r>
+        <w:rPr>
+          <w:szCs w:val="24"/>
+        </w:rPr>
+        <w:t xml:space="preserve"> a quick easy to use user interface would be beneficial to everyone.”</w:t>
       </w:r>
     </w:p>
     <w:p>
@@ -2252,7 +2923,31 @@
         <w:rPr>
           <w:szCs w:val="24"/>
         </w:rPr>
-        <w:t>“Usability. The amount of time I waste trying to find out how I press or do something in one of these applications is not to be understated. I am not very good with computers in the first place, so I find it difficult to do some things in the software. It should have an easy to use GUI with self-</w:t>
+        <w:t xml:space="preserve">“Usability. The amount of time I waste trying to find out how I press or do something in one of these applications is not to be understated. I am not </w:t>
+      </w:r>
+      <w:r>
+        <w:rPr>
+          <w:szCs w:val="24"/>
+        </w:rPr>
+        <w:t>particularly good</w:t>
+      </w:r>
+      <w:r>
+        <w:rPr>
+          <w:szCs w:val="24"/>
+        </w:rPr>
+        <w:t xml:space="preserve"> with computers in the first place, so I find it difficult to do some things in the software. It should have an </w:t>
+      </w:r>
+      <w:r>
+        <w:rPr>
+          <w:szCs w:val="24"/>
+        </w:rPr>
+        <w:t>easy-to-use</w:t>
+      </w:r>
+      <w:r>
+        <w:rPr>
+          <w:szCs w:val="24"/>
+        </w:rPr>
+        <w:t xml:space="preserve"> GUI with self-</w:t>
       </w:r>
       <w:r>
         <w:rPr>
@@ -2284,7 +2979,7 @@
       <w:pPr>
         <w:pStyle w:val="Heading2"/>
       </w:pPr>
-      <w:bookmarkStart w:id="11" w:name="_Toc115096187"/>
+      <w:bookmarkStart w:id="11" w:name="_Toc115099638"/>
       <w:r>
         <w:t>Prototype Creation</w:t>
       </w:r>
@@ -2294,7 +2989,7 @@
       <w:pPr>
         <w:pStyle w:val="Heading3"/>
       </w:pPr>
-      <w:bookmarkStart w:id="12" w:name="_Toc115096188"/>
+      <w:bookmarkStart w:id="12" w:name="_Toc115099639"/>
       <w:r>
         <w:t>Display Libraries</w:t>
       </w:r>
@@ -2476,7 +3171,31 @@
         <w:rPr>
           <w:szCs w:val="24"/>
         </w:rPr>
-        <w:t>work together to create a very nice looking window-in-window look that is rather aesthetically pleasing.</w:t>
+        <w:t xml:space="preserve">work together to create a very </w:t>
+      </w:r>
+      <w:r>
+        <w:rPr>
+          <w:szCs w:val="24"/>
+        </w:rPr>
+        <w:t>nice-looking</w:t>
+      </w:r>
+      <w:r>
+        <w:rPr>
+          <w:szCs w:val="24"/>
+        </w:rPr>
+        <w:t xml:space="preserve"> window-in-window look that is rather aesthetically pleasing</w:t>
+      </w:r>
+      <w:r>
+        <w:rPr>
+          <w:szCs w:val="24"/>
+        </w:rPr>
+        <w:t xml:space="preserve">. </w:t>
+      </w:r>
+      <w:r>
+        <w:rPr>
+          <w:szCs w:val="24"/>
+        </w:rPr>
+        <w:t>However, when writing</w:t>
       </w:r>
       <w:r>
         <w:rPr>
@@ -2484,17 +3203,45 @@
         </w:rPr>
         <w:t xml:space="preserve"> </w:t>
       </w:r>
-      <w:r>
-        <w:rPr>
-          <w:szCs w:val="24"/>
-        </w:rPr>
-        <w:t xml:space="preserve"> However, when writing</w:t>
-      </w:r>
-      <w:r>
-        <w:rPr>
-          <w:szCs w:val="24"/>
-        </w:rPr>
-        <w:t xml:space="preserve"> some prototype code, it really showed how slow Turtle is to run. This is unsurprising, due to the fact that this is not what the library was designed to do.</w:t>
+      <w:proofErr w:type="gramStart"/>
+      <w:r>
+        <w:rPr>
+          <w:szCs w:val="24"/>
+        </w:rPr>
+        <w:t>some</w:t>
+      </w:r>
+      <w:proofErr w:type="gramEnd"/>
+      <w:r>
+        <w:rPr>
+          <w:szCs w:val="24"/>
+        </w:rPr>
+        <w:t xml:space="preserve"> prototype code, it really showed how slow Turtle is to run. This is unsurprising, </w:t>
+      </w:r>
+      <w:r>
+        <w:rPr>
+          <w:szCs w:val="24"/>
+        </w:rPr>
+        <w:t>since</w:t>
+      </w:r>
+      <w:r>
+        <w:rPr>
+          <w:szCs w:val="24"/>
+        </w:rPr>
+        <w:t xml:space="preserve"> this is not what the library </w:t>
+      </w:r>
+      <w:proofErr w:type="gramStart"/>
+      <w:r>
+        <w:rPr>
+          <w:szCs w:val="24"/>
+        </w:rPr>
+        <w:t>was designed</w:t>
+      </w:r>
+      <w:proofErr w:type="gramEnd"/>
+      <w:r>
+        <w:rPr>
+          <w:szCs w:val="24"/>
+        </w:rPr>
+        <w:t xml:space="preserve"> to do.</w:t>
       </w:r>
     </w:p>
     <w:p>
@@ -2581,7 +3328,35 @@
         <w:rPr>
           <w:szCs w:val="24"/>
         </w:rPr>
-        <w:t xml:space="preserve">This is a huge set of libraries that are designed for creating video games, however it is not exclusive to this category of software. Here are a few reasons why Pygame makes more sense </w:t>
+        <w:t xml:space="preserve">This is a huge set of libraries that </w:t>
+      </w:r>
+      <w:proofErr w:type="gramStart"/>
+      <w:r>
+        <w:rPr>
+          <w:szCs w:val="24"/>
+        </w:rPr>
+        <w:t>are designed</w:t>
+      </w:r>
+      <w:proofErr w:type="gramEnd"/>
+      <w:r>
+        <w:rPr>
+          <w:szCs w:val="24"/>
+        </w:rPr>
+        <w:t xml:space="preserve"> for creating video games, however it is not exclusive to this category of software. Here are </w:t>
+      </w:r>
+      <w:proofErr w:type="gramStart"/>
+      <w:r>
+        <w:rPr>
+          <w:szCs w:val="24"/>
+        </w:rPr>
+        <w:t>a few</w:t>
+      </w:r>
+      <w:proofErr w:type="gramEnd"/>
+      <w:r>
+        <w:rPr>
+          <w:szCs w:val="24"/>
+        </w:rPr>
+        <w:t xml:space="preserve"> reasons why Pygame makes more sense </w:t>
       </w:r>
       <w:r>
         <w:rPr>
@@ -2623,7 +3398,19 @@
         <w:rPr>
           <w:szCs w:val="24"/>
         </w:rPr>
-        <w:t>ython, and assembly code can often be 100 times faster.</w:t>
+        <w:t xml:space="preserve">ython, and assembly code can often be </w:t>
+      </w:r>
+      <w:r>
+        <w:rPr>
+          <w:szCs w:val="24"/>
+        </w:rPr>
+        <w:t>one hundred</w:t>
+      </w:r>
+      <w:r>
+        <w:rPr>
+          <w:szCs w:val="24"/>
+        </w:rPr>
+        <w:t xml:space="preserve"> times faster.</w:t>
       </w:r>
     </w:p>
     <w:p>
@@ -2641,7 +3428,33 @@
         <w:rPr>
           <w:szCs w:val="24"/>
         </w:rPr>
-        <w:t>Pygame comes with many operating systems and is truly portable between different types of computers</w:t>
+        <w:t xml:space="preserve">Pygame comes with </w:t>
+      </w:r>
+      <w:proofErr w:type="gramStart"/>
+      <w:r>
+        <w:rPr>
+          <w:szCs w:val="24"/>
+        </w:rPr>
+        <w:t>many</w:t>
+      </w:r>
+      <w:proofErr w:type="gramEnd"/>
+      <w:r>
+        <w:rPr>
+          <w:szCs w:val="24"/>
+        </w:rPr>
+        <w:t xml:space="preserve"> operating systems and is truly portable between </w:t>
+      </w:r>
+      <w:r>
+        <w:rPr>
+          <w:szCs w:val="24"/>
+        </w:rPr>
+        <w:t>several types</w:t>
+      </w:r>
+      <w:r>
+        <w:rPr>
+          <w:szCs w:val="24"/>
+        </w:rPr>
+        <w:t xml:space="preserve"> of computers</w:t>
       </w:r>
       <w:r>
         <w:rPr>
@@ -2689,7 +3502,33 @@
         <w:rPr>
           <w:szCs w:val="24"/>
         </w:rPr>
-        <w:t>Pygame has a very simple input system, which can be implemented in code easily</w:t>
+        <w:t xml:space="preserve">Pygame has </w:t>
+      </w:r>
+      <w:r>
+        <w:rPr>
+          <w:szCs w:val="24"/>
+        </w:rPr>
+        <w:t>a remarkably simple</w:t>
+      </w:r>
+      <w:r>
+        <w:rPr>
+          <w:szCs w:val="24"/>
+        </w:rPr>
+        <w:t xml:space="preserve"> input system, which can </w:t>
+      </w:r>
+      <w:proofErr w:type="gramStart"/>
+      <w:r>
+        <w:rPr>
+          <w:szCs w:val="24"/>
+        </w:rPr>
+        <w:t>be implemented</w:t>
+      </w:r>
+      <w:proofErr w:type="gramEnd"/>
+      <w:r>
+        <w:rPr>
+          <w:szCs w:val="24"/>
+        </w:rPr>
+        <w:t xml:space="preserve"> in code easily</w:t>
       </w:r>
     </w:p>
     <w:p>
@@ -2710,6 +3549,7 @@
         </w:rPr>
         <w:t xml:space="preserve">for my main window where the axis and plotted graph </w:t>
       </w:r>
+      <w:proofErr w:type="gramStart"/>
       <w:r>
         <w:rPr>
           <w:szCs w:val="24"/>
@@ -2722,11 +3562,36 @@
         </w:rPr>
         <w:t>displayed</w:t>
       </w:r>
-      <w:r>
-        <w:rPr>
-          <w:szCs w:val="24"/>
-        </w:rPr>
-        <w:t>, and alongside it use Tkinter for the main UI where equations are inputted</w:t>
+      <w:proofErr w:type="gramEnd"/>
+      <w:r>
+        <w:rPr>
+          <w:szCs w:val="24"/>
+        </w:rPr>
+        <w:t xml:space="preserve"> and</w:t>
+      </w:r>
+      <w:r>
+        <w:rPr>
+          <w:szCs w:val="24"/>
+        </w:rPr>
+        <w:t xml:space="preserve"> use Tkinter </w:t>
+      </w:r>
+      <w:r>
+        <w:rPr>
+          <w:szCs w:val="24"/>
+        </w:rPr>
+        <w:t>alongside it</w:t>
+      </w:r>
+      <w:r>
+        <w:rPr>
+          <w:szCs w:val="24"/>
+        </w:rPr>
+        <w:t xml:space="preserve"> </w:t>
+      </w:r>
+      <w:r>
+        <w:rPr>
+          <w:szCs w:val="24"/>
+        </w:rPr>
+        <w:t>for the main UI where equations are inputted</w:t>
       </w:r>
       <w:r>
         <w:rPr>
@@ -2745,7 +3610,7 @@
       <w:pPr>
         <w:pStyle w:val="Heading3"/>
       </w:pPr>
-      <w:bookmarkStart w:id="13" w:name="_Toc115096189"/>
+      <w:bookmarkStart w:id="13" w:name="_Toc115099640"/>
       <w:r>
         <w:lastRenderedPageBreak/>
         <w:t>Maths Libraries</w:t>
@@ -2754,7 +3619,13 @@
     </w:p>
     <w:p>
       <w:r>
-        <w:t xml:space="preserve">For a graphing calculator, obviously there will need to be maths involved. For basic functions including trigonometry and logarithms, the basic built-in library for maths in Python will do the job. However for more complex functions, I will be making use of the </w:t>
+        <w:t xml:space="preserve">For a graphing calculator, obviously there will need to be maths involved. For basic functions including trigonometry and logarithms, the basic built-in library for maths in Python will do the job. </w:t>
+      </w:r>
+      <w:r>
+        <w:t>However,</w:t>
+      </w:r>
+      <w:r>
+        <w:t xml:space="preserve"> for more complex functions, I will be making use of the </w:t>
       </w:r>
       <w:r>
         <w:rPr>
@@ -2872,7 +3743,7 @@
       <w:pPr>
         <w:pStyle w:val="Heading3"/>
       </w:pPr>
-      <w:bookmarkStart w:id="14" w:name="_Toc115096190"/>
+      <w:bookmarkStart w:id="14" w:name="_Toc115099641"/>
       <w:r>
         <w:t>Threading Libraries</w:t>
       </w:r>
@@ -2932,7 +3803,21 @@
         <w:t>]</w:t>
       </w:r>
       <w:r>
-        <w:t>, but there is one fatal flaw with this library. This glaring oversight is that is doesn’t really carry out threading, it just shares a single processor core’s processing time between the current threads, instead of making use of the dual-core, quad-core and even octa-core processors of the 21</w:t>
+        <w:t xml:space="preserve">, but there is one fatal flaw with this library. This glaring oversight is that is </w:t>
+      </w:r>
+      <w:r>
+        <w:t>does not</w:t>
+      </w:r>
+      <w:r>
+        <w:t xml:space="preserve"> really </w:t>
+      </w:r>
+      <w:proofErr w:type="gramStart"/>
+      <w:r>
+        <w:t>carry out</w:t>
+      </w:r>
+      <w:proofErr w:type="gramEnd"/>
+      <w:r>
+        <w:t xml:space="preserve"> threading, it just shares a single processor core’s processing time between the current threads, instead of making use of the dual-core, quad-core and even octa-core processors of the 21</w:t>
       </w:r>
       <w:r>
         <w:rPr>
@@ -3011,7 +3896,15 @@
         <w:t xml:space="preserve"> allows the programmer to fully leverage multiple processor cores on a given machine</w:t>
       </w:r>
       <w:r>
-        <w:t xml:space="preserve"> by spreading out processes between cores, instead of just allocating processing time to a singular core. This accelerates the speed of the program by however many cores your computer has, 2x for dual-core, 4x for quad-core etc.</w:t>
+        <w:t xml:space="preserve"> by spreading out processes between cores, instead of just allocating processing time to a singular core. This accelerates the speed of the program by however </w:t>
+      </w:r>
+      <w:proofErr w:type="gramStart"/>
+      <w:r>
+        <w:t>many</w:t>
+      </w:r>
+      <w:proofErr w:type="gramEnd"/>
+      <w:r>
+        <w:t xml:space="preserve"> cores your computer has, 2x for dual-core, 4x for quad-core etc.</w:t>
       </w:r>
     </w:p>
     <w:p>
@@ -3019,12 +3912,26 @@
         <w:t>The issue with the multiprocessing</w:t>
       </w:r>
       <w:r>
-        <w:t xml:space="preserve"> library is that it is extremely difficult to use. Memory can only be shared between the main thread and the subprocess by use of a queue, which can be awkward to use. Also, all data passed into the process must be serialised, which can take up to a few seconds. This means there is a few seconds of delay before the process is started, which leads to lag. Therefore, one process should be created and looped over and over without starting any new processes. I wish to implement a one-queue-in one-queue-out system for passing data between threads.</w:t>
-      </w:r>
-    </w:p>
-    <w:p>
-      <w:r>
-        <w:t>Without the usage of these threading systems, the program would run at just a few frames per second, which is not ideal for this type of program. Implementing threading alleviates the processing time required in the main thread, allowing for much higher FPS. At the moment I plan to cap the FPS at 30, but if I can optimise my code enough I will perhaps be able to run my program at 60 FPS.</w:t>
+        <w:t xml:space="preserve"> library is that it is extremely difficult to use. Memory can only be shared between the main thread and the subprocess by use of a queue, which can be awkward to use. Also, all data passed into the process must be serialised, which can take up to a few seconds. This means there is a few seconds of delay before the process </w:t>
+      </w:r>
+      <w:proofErr w:type="gramStart"/>
+      <w:r>
+        <w:t>is started</w:t>
+      </w:r>
+      <w:proofErr w:type="gramEnd"/>
+      <w:r>
+        <w:t>, which leads to lag. Therefore, one process should be created and looped over and over without starting any new processes. I wish to implement a one-queue-in one-queue-out system for passing data between threads.</w:t>
+      </w:r>
+    </w:p>
+    <w:p>
+      <w:r>
+        <w:t xml:space="preserve">Without the usage of these threading systems, the program would run at just a few frames per second, which is not ideal for this type of program. Implementing threading alleviates the processing time required in the main thread, allowing for much higher FPS. At the moment I plan to cap the FPS at 30, but if I can optimise my code </w:t>
+      </w:r>
+      <w:r>
+        <w:t>enough,</w:t>
+      </w:r>
+      <w:r>
+        <w:t xml:space="preserve"> I will perhaps be able to run my program at 60 FPS.</w:t>
       </w:r>
     </w:p>
     <w:p>
@@ -3045,7 +3952,7 @@
       <w:pPr>
         <w:pStyle w:val="Heading2"/>
       </w:pPr>
-      <w:bookmarkStart w:id="15" w:name="_Toc115096191"/>
+      <w:bookmarkStart w:id="15" w:name="_Toc115099642"/>
       <w:r>
         <w:lastRenderedPageBreak/>
         <w:t>Final Objectives</w:t>
@@ -3101,7 +4008,21 @@
           <w:sz w:val="22"/>
           <w:szCs w:val="22"/>
         </w:rPr>
-        <w:t>Draw a set of axis on the graph</w:t>
+        <w:t xml:space="preserve">Draw a set of </w:t>
+      </w:r>
+      <w:r>
+        <w:rPr>
+          <w:sz w:val="22"/>
+          <w:szCs w:val="22"/>
+        </w:rPr>
+        <w:t>axes</w:t>
+      </w:r>
+      <w:r>
+        <w:rPr>
+          <w:sz w:val="22"/>
+          <w:szCs w:val="22"/>
+        </w:rPr>
+        <w:t xml:space="preserve"> on the graph</w:t>
       </w:r>
     </w:p>
     <w:p>
@@ -3181,14 +4102,7 @@
           <w:sz w:val="22"/>
           <w:szCs w:val="22"/>
         </w:rPr>
-        <w:t xml:space="preserve">Panning and zooming with the </w:t>
-      </w:r>
-      <w:r>
-        <w:rPr>
-          <w:sz w:val="22"/>
-          <w:szCs w:val="22"/>
-        </w:rPr>
-        <w:t>keyboard</w:t>
+        <w:t>Panning and zooming with the keyboard</w:t>
       </w:r>
     </w:p>
     <w:p>
@@ -3228,7 +4142,23 @@
           <w:sz w:val="22"/>
           <w:szCs w:val="22"/>
         </w:rPr>
-        <w:t>They are drawn in the correct position</w:t>
+        <w:t xml:space="preserve">They </w:t>
+      </w:r>
+      <w:proofErr w:type="gramStart"/>
+      <w:r>
+        <w:rPr>
+          <w:sz w:val="22"/>
+          <w:szCs w:val="22"/>
+        </w:rPr>
+        <w:t>are drawn</w:t>
+      </w:r>
+      <w:proofErr w:type="gramEnd"/>
+      <w:r>
+        <w:rPr>
+          <w:sz w:val="22"/>
+          <w:szCs w:val="22"/>
+        </w:rPr>
+        <w:t xml:space="preserve"> in the correct position</w:t>
       </w:r>
     </w:p>
     <w:p>
@@ -3248,7 +4178,23 @@
           <w:sz w:val="22"/>
           <w:szCs w:val="22"/>
         </w:rPr>
-        <w:t>They are updated every few frames</w:t>
+        <w:t xml:space="preserve">They </w:t>
+      </w:r>
+      <w:proofErr w:type="gramStart"/>
+      <w:r>
+        <w:rPr>
+          <w:sz w:val="22"/>
+          <w:szCs w:val="22"/>
+        </w:rPr>
+        <w:t>are updated</w:t>
+      </w:r>
+      <w:proofErr w:type="gramEnd"/>
+      <w:r>
+        <w:rPr>
+          <w:sz w:val="22"/>
+          <w:szCs w:val="22"/>
+        </w:rPr>
+        <w:t xml:space="preserve"> every few frames</w:t>
       </w:r>
     </w:p>
     <w:p>
@@ -3357,7 +4303,23 @@
           <w:sz w:val="22"/>
           <w:szCs w:val="18"/>
         </w:rPr>
-        <w:t>Input boxes for equations to be written in</w:t>
+        <w:t xml:space="preserve">Input boxes for equations to </w:t>
+      </w:r>
+      <w:proofErr w:type="gramStart"/>
+      <w:r>
+        <w:rPr>
+          <w:sz w:val="22"/>
+          <w:szCs w:val="18"/>
+        </w:rPr>
+        <w:t>be written</w:t>
+      </w:r>
+      <w:proofErr w:type="gramEnd"/>
+      <w:r>
+        <w:rPr>
+          <w:sz w:val="22"/>
+          <w:szCs w:val="18"/>
+        </w:rPr>
+        <w:t xml:space="preserve"> in</w:t>
       </w:r>
     </w:p>
     <w:p>
@@ -3446,7 +4408,21 @@
         <w:rPr>
           <w:szCs w:val="20"/>
         </w:rPr>
-        <w:t>Implement section of buttons that can be used to calculate values relating to the current equations</w:t>
+        <w:t xml:space="preserve">Implement section of buttons that can </w:t>
+      </w:r>
+      <w:proofErr w:type="gramStart"/>
+      <w:r>
+        <w:rPr>
+          <w:szCs w:val="20"/>
+        </w:rPr>
+        <w:t>be used</w:t>
+      </w:r>
+      <w:proofErr w:type="gramEnd"/>
+      <w:r>
+        <w:rPr>
+          <w:szCs w:val="20"/>
+        </w:rPr>
+        <w:t xml:space="preserve"> to calculate values relating to the current equations</w:t>
       </w:r>
     </w:p>
     <w:p>
@@ -3575,7 +4551,23 @@
           <w:sz w:val="22"/>
           <w:szCs w:val="18"/>
         </w:rPr>
-        <w:t>This allows a X or Y coordinate to be inputted and then the other of the two is calculated and displayed in a window</w:t>
+        <w:t xml:space="preserve">This allows a X or Y coordinate to </w:t>
+      </w:r>
+      <w:proofErr w:type="gramStart"/>
+      <w:r>
+        <w:rPr>
+          <w:sz w:val="22"/>
+          <w:szCs w:val="18"/>
+        </w:rPr>
+        <w:t>be inputted</w:t>
+      </w:r>
+      <w:proofErr w:type="gramEnd"/>
+      <w:r>
+        <w:rPr>
+          <w:sz w:val="22"/>
+          <w:szCs w:val="18"/>
+        </w:rPr>
+        <w:t xml:space="preserve"> and then the other of the two is calculated and displayed in a window</w:t>
       </w:r>
     </w:p>
     <w:p>
@@ -3604,7 +4596,21 @@
         <w:rPr>
           <w:szCs w:val="20"/>
         </w:rPr>
-        <w:t>Implement a system in which multiple processes can be run simultaneously using the multiprocessing library</w:t>
+        <w:t xml:space="preserve">Implement a system in which multiple processes can </w:t>
+      </w:r>
+      <w:proofErr w:type="gramStart"/>
+      <w:r>
+        <w:rPr>
+          <w:szCs w:val="20"/>
+        </w:rPr>
+        <w:t>be run</w:t>
+      </w:r>
+      <w:proofErr w:type="gramEnd"/>
+      <w:r>
+        <w:rPr>
+          <w:szCs w:val="20"/>
+        </w:rPr>
+        <w:t xml:space="preserve"> simultaneously using the multiprocessing library</w:t>
       </w:r>
     </w:p>
     <w:p>
@@ -3624,7 +4630,23 @@
           <w:sz w:val="22"/>
           <w:szCs w:val="18"/>
         </w:rPr>
-        <w:t>Processes are assigned two queues when started, an “in queue” and an “out queue”</w:t>
+        <w:t xml:space="preserve">Processes </w:t>
+      </w:r>
+      <w:proofErr w:type="gramStart"/>
+      <w:r>
+        <w:rPr>
+          <w:sz w:val="22"/>
+          <w:szCs w:val="18"/>
+        </w:rPr>
+        <w:t>are assigned</w:t>
+      </w:r>
+      <w:proofErr w:type="gramEnd"/>
+      <w:r>
+        <w:rPr>
+          <w:sz w:val="22"/>
+          <w:szCs w:val="18"/>
+        </w:rPr>
+        <w:t xml:space="preserve"> two queues when started, an “in queue” and an “out queue”</w:t>
       </w:r>
     </w:p>
     <w:p>
@@ -3644,7 +4666,23 @@
           <w:sz w:val="22"/>
           <w:szCs w:val="18"/>
         </w:rPr>
-        <w:t>Zoom and offset values are passed into processes through the use of the “in queue”</w:t>
+        <w:t xml:space="preserve">Zoom and offset values </w:t>
+      </w:r>
+      <w:proofErr w:type="gramStart"/>
+      <w:r>
+        <w:rPr>
+          <w:sz w:val="22"/>
+          <w:szCs w:val="18"/>
+        </w:rPr>
+        <w:t>are passed</w:t>
+      </w:r>
+      <w:proofErr w:type="gramEnd"/>
+      <w:r>
+        <w:rPr>
+          <w:sz w:val="22"/>
+          <w:szCs w:val="18"/>
+        </w:rPr>
+        <w:t xml:space="preserve"> into processes through the use of the “in queue”</w:t>
       </w:r>
     </w:p>
     <w:p>
@@ -3664,7 +4702,30 @@
           <w:sz w:val="22"/>
           <w:szCs w:val="18"/>
         </w:rPr>
-        <w:t>An array of numbers are passed from the process back to the main thread through the use of the “out queue”</w:t>
+        <w:t xml:space="preserve">An array of numbers </w:t>
+      </w:r>
+      <w:proofErr w:type="gramStart"/>
+      <w:r>
+        <w:rPr>
+          <w:sz w:val="22"/>
+          <w:szCs w:val="18"/>
+        </w:rPr>
+        <w:t>is</w:t>
+      </w:r>
+      <w:r>
+        <w:rPr>
+          <w:sz w:val="22"/>
+          <w:szCs w:val="18"/>
+        </w:rPr>
+        <w:t xml:space="preserve"> passed</w:t>
+      </w:r>
+      <w:proofErr w:type="gramEnd"/>
+      <w:r>
+        <w:rPr>
+          <w:sz w:val="22"/>
+          <w:szCs w:val="18"/>
+        </w:rPr>
+        <w:t xml:space="preserve"> from the process back to the main thread through the use of the “out queue”</w:t>
       </w:r>
     </w:p>
     <w:p>
@@ -3685,7 +4746,7 @@
       <w:pPr>
         <w:pStyle w:val="Heading1"/>
       </w:pPr>
-      <w:bookmarkStart w:id="16" w:name="_Toc115096192"/>
+      <w:bookmarkStart w:id="16" w:name="_Toc115099643"/>
       <w:r>
         <w:lastRenderedPageBreak/>
         <w:t>References</w:t>
@@ -3816,7 +4877,7 @@
             <w:vAlign w:val="center"/>
           </w:tcPr>
           <w:p>
-            <w:hyperlink r:id="rId16" w:history="1">
+            <w:hyperlink r:id="rId16" w:anchor="44639041" w:history="1">
               <w:r>
                 <w:rPr>
                   <w:rStyle w:val="Hyperlink"/>
@@ -5826,11 +6887,13 @@
   <w:style w:type="character" w:default="1" w:styleId="DefaultParagraphFont">
     <w:name w:val="Default Paragraph Font"/>
     <w:uiPriority w:val="1"/>
+    <w:semiHidden/>
     <w:unhideWhenUsed/>
   </w:style>
   <w:style w:type="table" w:default="1" w:styleId="TableNormal">
     <w:name w:val="Normal Table"/>
     <w:uiPriority w:val="99"/>
+    <w:semiHidden/>
     <w:unhideWhenUsed/>
     <w:tblPr>
       <w:tblInd w:w="0" w:type="dxa"/>
@@ -6136,6 +7199,7 @@
   </w:style>
   <w:style w:type="paragraph" w:styleId="NoSpacing">
     <w:name w:val="No Spacing"/>
+    <w:link w:val="NoSpacingChar"/>
     <w:uiPriority w:val="1"/>
     <w:qFormat/>
     <w:rsid w:val="00431D3C"/>
@@ -6575,6 +7639,13 @@
       <w:vertAlign w:val="superscript"/>
     </w:rPr>
   </w:style>
+  <w:style w:type="character" w:customStyle="1" w:styleId="NoSpacingChar">
+    <w:name w:val="No Spacing Char"/>
+    <w:basedOn w:val="DefaultParagraphFont"/>
+    <w:link w:val="NoSpacing"/>
+    <w:uiPriority w:val="1"/>
+    <w:rsid w:val="00091B20"/>
+  </w:style>
 </w:styles>
 </file>
 

</xml_diff>

<commit_message>
Graphs now pan properly (y coord still a bit buggy)
</commit_message>
<xml_diff>
--- a/NEA Computer Science Write-Up.docx
+++ b/NEA Computer Science Write-Up.docx
@@ -5,23 +5,28 @@
   <w:body>
     <w:p>
       <w:pPr>
-        <w:pStyle w:val="TOCHeading"/>
-        <w:jc w:val="center"/>
-        <w:rPr>
-          <w:sz w:val="56"/>
-          <w:szCs w:val="52"/>
-          <w:u w:val="single"/>
-        </w:rPr>
-      </w:pPr>
-      <w:r>
-        <w:rPr>
-          <w:sz w:val="56"/>
-          <w:szCs w:val="52"/>
-          <w:u w:val="single"/>
-        </w:rPr>
-        <w:t>A-Level Graphing Calculator Project</w:t>
-      </w:r>
-    </w:p>
+        <w:pStyle w:val="Title"/>
+      </w:pPr>
+      <w:r>
+        <w:rPr>
+          <w:caps w:val="0"/>
+        </w:rPr>
+        <w:t xml:space="preserve">A-Level </w:t>
+      </w:r>
+      <w:r>
+        <w:rPr>
+          <w:caps w:val="0"/>
+        </w:rPr>
+        <w:t>NEA Project</w:t>
+      </w:r>
+      <w:r>
+        <w:rPr>
+          <w:caps w:val="0"/>
+        </w:rPr>
+        <w:t xml:space="preserve"> </w:t>
+      </w:r>
+    </w:p>
+    <w:p/>
     <w:sdt>
       <w:sdtPr>
         <w:rPr>
@@ -73,7 +78,7 @@
           <w:r>
             <w:fldChar w:fldCharType="separate"/>
           </w:r>
-          <w:hyperlink w:anchor="_Toc115099629" w:history="1">
+          <w:hyperlink w:anchor="_Toc115122101" w:history="1">
             <w:r>
               <w:rPr>
                 <w:rStyle w:val="Hyperlink"/>
@@ -100,7 +105,7 @@
                 <w:noProof/>
                 <w:webHidden/>
               </w:rPr>
-              <w:instrText xml:space="preserve"> PAGEREF _Toc115099629 \h </w:instrText>
+              <w:instrText xml:space="preserve"> PAGEREF _Toc115122101 \h </w:instrText>
             </w:r>
             <w:r>
               <w:rPr>
@@ -143,7 +148,7 @@
               <w:szCs w:val="22"/>
             </w:rPr>
           </w:pPr>
-          <w:hyperlink w:anchor="_Toc115099630" w:history="1">
+          <w:hyperlink w:anchor="_Toc115122102" w:history="1">
             <w:r>
               <w:rPr>
                 <w:rStyle w:val="Hyperlink"/>
@@ -170,7 +175,7 @@
                 <w:noProof/>
                 <w:webHidden/>
               </w:rPr>
-              <w:instrText xml:space="preserve"> PAGEREF _Toc115099630 \h </w:instrText>
+              <w:instrText xml:space="preserve"> PAGEREF _Toc115122102 \h </w:instrText>
             </w:r>
             <w:r>
               <w:rPr>
@@ -213,7 +218,7 @@
               <w:szCs w:val="22"/>
             </w:rPr>
           </w:pPr>
-          <w:hyperlink w:anchor="_Toc115099631" w:history="1">
+          <w:hyperlink w:anchor="_Toc115122103" w:history="1">
             <w:r>
               <w:rPr>
                 <w:rStyle w:val="Hyperlink"/>
@@ -240,7 +245,7 @@
                 <w:noProof/>
                 <w:webHidden/>
               </w:rPr>
-              <w:instrText xml:space="preserve"> PAGEREF _Toc115099631 \h </w:instrText>
+              <w:instrText xml:space="preserve"> PAGEREF _Toc115122103 \h </w:instrText>
             </w:r>
             <w:r>
               <w:rPr>
@@ -283,7 +288,7 @@
               <w:szCs w:val="22"/>
             </w:rPr>
           </w:pPr>
-          <w:hyperlink w:anchor="_Toc115099632" w:history="1">
+          <w:hyperlink w:anchor="_Toc115122104" w:history="1">
             <w:r>
               <w:rPr>
                 <w:rStyle w:val="Hyperlink"/>
@@ -310,7 +315,7 @@
                 <w:noProof/>
                 <w:webHidden/>
               </w:rPr>
-              <w:instrText xml:space="preserve"> PAGEREF _Toc115099632 \h </w:instrText>
+              <w:instrText xml:space="preserve"> PAGEREF _Toc115122104 \h </w:instrText>
             </w:r>
             <w:r>
               <w:rPr>
@@ -353,7 +358,7 @@
               <w:szCs w:val="22"/>
             </w:rPr>
           </w:pPr>
-          <w:hyperlink w:anchor="_Toc115099633" w:history="1">
+          <w:hyperlink w:anchor="_Toc115122105" w:history="1">
             <w:r>
               <w:rPr>
                 <w:rStyle w:val="Hyperlink"/>
@@ -380,7 +385,7 @@
                 <w:noProof/>
                 <w:webHidden/>
               </w:rPr>
-              <w:instrText xml:space="preserve"> PAGEREF _Toc115099633 \h </w:instrText>
+              <w:instrText xml:space="preserve"> PAGEREF _Toc115122105 \h </w:instrText>
             </w:r>
             <w:r>
               <w:rPr>
@@ -423,7 +428,7 @@
               <w:szCs w:val="22"/>
             </w:rPr>
           </w:pPr>
-          <w:hyperlink w:anchor="_Toc115099634" w:history="1">
+          <w:hyperlink w:anchor="_Toc115122106" w:history="1">
             <w:r>
               <w:rPr>
                 <w:rStyle w:val="Hyperlink"/>
@@ -450,7 +455,7 @@
                 <w:noProof/>
                 <w:webHidden/>
               </w:rPr>
-              <w:instrText xml:space="preserve"> PAGEREF _Toc115099634 \h </w:instrText>
+              <w:instrText xml:space="preserve"> PAGEREF _Toc115122106 \h </w:instrText>
             </w:r>
             <w:r>
               <w:rPr>
@@ -493,7 +498,7 @@
               <w:szCs w:val="22"/>
             </w:rPr>
           </w:pPr>
-          <w:hyperlink w:anchor="_Toc115099635" w:history="1">
+          <w:hyperlink w:anchor="_Toc115122107" w:history="1">
             <w:r>
               <w:rPr>
                 <w:rStyle w:val="Hyperlink"/>
@@ -520,7 +525,7 @@
                 <w:noProof/>
                 <w:webHidden/>
               </w:rPr>
-              <w:instrText xml:space="preserve"> PAGEREF _Toc115099635 \h </w:instrText>
+              <w:instrText xml:space="preserve"> PAGEREF _Toc115122107 \h </w:instrText>
             </w:r>
             <w:r>
               <w:rPr>
@@ -563,7 +568,7 @@
               <w:szCs w:val="22"/>
             </w:rPr>
           </w:pPr>
-          <w:hyperlink w:anchor="_Toc115099636" w:history="1">
+          <w:hyperlink w:anchor="_Toc115122108" w:history="1">
             <w:r>
               <w:rPr>
                 <w:rStyle w:val="Hyperlink"/>
@@ -590,7 +595,7 @@
                 <w:noProof/>
                 <w:webHidden/>
               </w:rPr>
-              <w:instrText xml:space="preserve"> PAGEREF _Toc115099636 \h </w:instrText>
+              <w:instrText xml:space="preserve"> PAGEREF _Toc115122108 \h </w:instrText>
             </w:r>
             <w:r>
               <w:rPr>
@@ -633,7 +638,7 @@
               <w:szCs w:val="22"/>
             </w:rPr>
           </w:pPr>
-          <w:hyperlink w:anchor="_Toc115099637" w:history="1">
+          <w:hyperlink w:anchor="_Toc115122109" w:history="1">
             <w:r>
               <w:rPr>
                 <w:rStyle w:val="Hyperlink"/>
@@ -660,7 +665,7 @@
                 <w:noProof/>
                 <w:webHidden/>
               </w:rPr>
-              <w:instrText xml:space="preserve"> PAGEREF _Toc115099637 \h </w:instrText>
+              <w:instrText xml:space="preserve"> PAGEREF _Toc115122109 \h </w:instrText>
             </w:r>
             <w:r>
               <w:rPr>
@@ -703,7 +708,7 @@
               <w:szCs w:val="22"/>
             </w:rPr>
           </w:pPr>
-          <w:hyperlink w:anchor="_Toc115099638" w:history="1">
+          <w:hyperlink w:anchor="_Toc115122110" w:history="1">
             <w:r>
               <w:rPr>
                 <w:rStyle w:val="Hyperlink"/>
@@ -730,7 +735,7 @@
                 <w:noProof/>
                 <w:webHidden/>
               </w:rPr>
-              <w:instrText xml:space="preserve"> PAGEREF _Toc115099638 \h </w:instrText>
+              <w:instrText xml:space="preserve"> PAGEREF _Toc115122110 \h </w:instrText>
             </w:r>
             <w:r>
               <w:rPr>
@@ -773,7 +778,7 @@
               <w:szCs w:val="22"/>
             </w:rPr>
           </w:pPr>
-          <w:hyperlink w:anchor="_Toc115099639" w:history="1">
+          <w:hyperlink w:anchor="_Toc115122111" w:history="1">
             <w:r>
               <w:rPr>
                 <w:rStyle w:val="Hyperlink"/>
@@ -800,7 +805,7 @@
                 <w:noProof/>
                 <w:webHidden/>
               </w:rPr>
-              <w:instrText xml:space="preserve"> PAGEREF _Toc115099639 \h </w:instrText>
+              <w:instrText xml:space="preserve"> PAGEREF _Toc115122111 \h </w:instrText>
             </w:r>
             <w:r>
               <w:rPr>
@@ -843,7 +848,7 @@
               <w:szCs w:val="22"/>
             </w:rPr>
           </w:pPr>
-          <w:hyperlink w:anchor="_Toc115099640" w:history="1">
+          <w:hyperlink w:anchor="_Toc115122112" w:history="1">
             <w:r>
               <w:rPr>
                 <w:rStyle w:val="Hyperlink"/>
@@ -870,7 +875,7 @@
                 <w:noProof/>
                 <w:webHidden/>
               </w:rPr>
-              <w:instrText xml:space="preserve"> PAGEREF _Toc115099640 \h </w:instrText>
+              <w:instrText xml:space="preserve"> PAGEREF _Toc115122112 \h </w:instrText>
             </w:r>
             <w:r>
               <w:rPr>
@@ -913,7 +918,7 @@
               <w:szCs w:val="22"/>
             </w:rPr>
           </w:pPr>
-          <w:hyperlink w:anchor="_Toc115099641" w:history="1">
+          <w:hyperlink w:anchor="_Toc115122113" w:history="1">
             <w:r>
               <w:rPr>
                 <w:rStyle w:val="Hyperlink"/>
@@ -940,7 +945,7 @@
                 <w:noProof/>
                 <w:webHidden/>
               </w:rPr>
-              <w:instrText xml:space="preserve"> PAGEREF _Toc115099641 \h </w:instrText>
+              <w:instrText xml:space="preserve"> PAGEREF _Toc115122113 \h </w:instrText>
             </w:r>
             <w:r>
               <w:rPr>
@@ -983,7 +988,7 @@
               <w:szCs w:val="22"/>
             </w:rPr>
           </w:pPr>
-          <w:hyperlink w:anchor="_Toc115099642" w:history="1">
+          <w:hyperlink w:anchor="_Toc115122114" w:history="1">
             <w:r>
               <w:rPr>
                 <w:rStyle w:val="Hyperlink"/>
@@ -1010,7 +1015,7 @@
                 <w:noProof/>
                 <w:webHidden/>
               </w:rPr>
-              <w:instrText xml:space="preserve"> PAGEREF _Toc115099642 \h </w:instrText>
+              <w:instrText xml:space="preserve"> PAGEREF _Toc115122114 \h </w:instrText>
             </w:r>
             <w:r>
               <w:rPr>
@@ -1053,7 +1058,7 @@
               <w:szCs w:val="22"/>
             </w:rPr>
           </w:pPr>
-          <w:hyperlink w:anchor="_Toc115099643" w:history="1">
+          <w:hyperlink w:anchor="_Toc115122115" w:history="1">
             <w:r>
               <w:rPr>
                 <w:rStyle w:val="Hyperlink"/>
@@ -1080,7 +1085,7 @@
                 <w:noProof/>
                 <w:webHidden/>
               </w:rPr>
-              <w:instrText xml:space="preserve"> PAGEREF _Toc115099643 \h </w:instrText>
+              <w:instrText xml:space="preserve"> PAGEREF _Toc115122115 \h </w:instrText>
             </w:r>
             <w:r>
               <w:rPr>
@@ -1135,7 +1140,7 @@
       <w:pPr>
         <w:pStyle w:val="Heading1"/>
       </w:pPr>
-      <w:bookmarkStart w:id="0" w:name="_Toc115099629"/>
+      <w:bookmarkStart w:id="0" w:name="_Toc115122101"/>
       <w:r>
         <w:lastRenderedPageBreak/>
         <w:t>Introduction</w:t>
@@ -1164,21 +1169,7 @@
         <w:rPr>
           <w:szCs w:val="24"/>
         </w:rPr>
-        <w:t xml:space="preserve">However, as the complexity of the maths I have been working in has increased, I have ranged from using small pocket calculators to scientific ones. Also, last year when I started my Maths A-Level course, I </w:t>
-      </w:r>
-      <w:proofErr w:type="gramStart"/>
-      <w:r>
-        <w:rPr>
-          <w:szCs w:val="24"/>
-        </w:rPr>
-        <w:t>was once again forced</w:t>
-      </w:r>
-      <w:proofErr w:type="gramEnd"/>
-      <w:r>
-        <w:rPr>
-          <w:szCs w:val="24"/>
-        </w:rPr>
-        <w:t xml:space="preserve"> to upgrade to a gigantic graphing calculator. In my studies, having access to this huge calculator is more than beneficial, as it allows me to use it to execute commands quickly. However, the graphing application installed on the calculator is slow to run and difficult to pan and zoom, due to the slow 58 MHz speed of the processor on the calculator.</w:t>
+        <w:t>However, as the complexity of the maths I have been working in has increased, I have ranged from using small pocket calculators to scientific ones. Also, last year when I started my Maths A-Level course, I was once again forced to upgrade to a gigantic graphing calculator. In my studies, having access to this huge calculator is more than beneficial, as it allows me to use it to execute commands quickly. However, the graphing application installed on the calculator is slow to run and difficult to pan and zoom, due to the slow 58 MHz speed of the processor on the calculator.</w:t>
       </w:r>
       <w:r>
         <w:rPr>
@@ -1202,35 +1193,7 @@
         <w:rPr>
           <w:szCs w:val="24"/>
         </w:rPr>
-        <w:t xml:space="preserve"> solution to a graphing calculator came </w:t>
-      </w:r>
-      <w:proofErr w:type="gramStart"/>
-      <w:r>
-        <w:rPr>
-          <w:szCs w:val="24"/>
-        </w:rPr>
-        <w:t>rather quickly</w:t>
-      </w:r>
-      <w:proofErr w:type="gramEnd"/>
-      <w:r>
-        <w:rPr>
-          <w:szCs w:val="24"/>
-        </w:rPr>
-        <w:t xml:space="preserve">. I feel that this project is complicated enough to challenge my understanding and collection of research, whilst </w:t>
-      </w:r>
-      <w:proofErr w:type="gramStart"/>
-      <w:r>
-        <w:rPr>
-          <w:szCs w:val="24"/>
-        </w:rPr>
-        <w:t>remaining</w:t>
-      </w:r>
-      <w:proofErr w:type="gramEnd"/>
-      <w:r>
-        <w:rPr>
-          <w:szCs w:val="24"/>
-        </w:rPr>
-        <w:t xml:space="preserve"> in the range of complexity suitable for an A-Level student.</w:t>
+        <w:t xml:space="preserve"> solution to a graphing calculator came rather quickly. I feel that this project is complicated enough to challenge my understanding and collection of research, whilst remaining in the range of complexity suitable for an A-Level student.</w:t>
       </w:r>
     </w:p>
     <w:p>
@@ -1244,7 +1207,7 @@
       <w:pPr>
         <w:pStyle w:val="Heading1"/>
       </w:pPr>
-      <w:bookmarkStart w:id="1" w:name="_Toc115099630"/>
+      <w:bookmarkStart w:id="1" w:name="_Toc115122102"/>
       <w:r>
         <w:t>Analysis</w:t>
       </w:r>
@@ -1254,7 +1217,7 @@
       <w:pPr>
         <w:pStyle w:val="Heading2"/>
       </w:pPr>
-      <w:bookmarkStart w:id="2" w:name="_Toc115099631"/>
+      <w:bookmarkStart w:id="2" w:name="_Toc115122103"/>
       <w:r>
         <w:t>Background To Project</w:t>
       </w:r>
@@ -1339,48 +1302,16 @@
         </w:drawing>
       </w:r>
       <w:r>
-        <w:t xml:space="preserve">The aim of my project is to produce a fully interactive graphing calculator system that strives to solve some of the problems I have previously pointed out in the introduction, as well as some I will face while conducting research for my project, which </w:t>
-      </w:r>
-      <w:proofErr w:type="gramStart"/>
-      <w:r>
-        <w:t>is shown</w:t>
-      </w:r>
-      <w:proofErr w:type="gramEnd"/>
-      <w:r>
-        <w:t xml:space="preserve"> below. I will be basing my project on the graphing application for my calculator</w:t>
+        <w:t>The aim of my project is to produce a fully interactive graphing calculator system that strives to solve some of the problems I have previously pointed out in the introduction, as well as some I will face while conducting research for my project, which is shown below. I will be basing my project on the graphing application for my calculator</w:t>
       </w:r>
       <w:r>
         <w:t xml:space="preserve"> (see right)</w:t>
       </w:r>
       <w:r>
-        <w:t xml:space="preserve">, </w:t>
-      </w:r>
-      <w:proofErr w:type="gramStart"/>
-      <w:r>
-        <w:t>almost as</w:t>
-      </w:r>
-      <w:proofErr w:type="gramEnd"/>
-      <w:r>
-        <w:t xml:space="preserve"> if I am porting the application from the physical device to PCs. However, my project will be vastly more usable for use on a computer. The ways my project can </w:t>
-      </w:r>
-      <w:proofErr w:type="gramStart"/>
-      <w:r>
-        <w:t>be made</w:t>
-      </w:r>
-      <w:proofErr w:type="gramEnd"/>
-      <w:r>
-        <w:t xml:space="preserve"> to be better come from the</w:t>
-      </w:r>
-      <w:r>
-        <w:t xml:space="preserve"> increased set of features a computer can give. This includes but </w:t>
-      </w:r>
-      <w:proofErr w:type="gramStart"/>
-      <w:r>
-        <w:t>is not limited</w:t>
-      </w:r>
-      <w:proofErr w:type="gramEnd"/>
-      <w:r>
-        <w:t xml:space="preserve"> to:</w:t>
+        <w:t>, almost as if I am porting the application from the physical device to PCs. However, my project will be vastly more usable for use on a computer. The ways my project can be made to be better come from the</w:t>
+      </w:r>
+      <w:r>
+        <w:t xml:space="preserve"> increased set of features a computer can give. This includes but is not limited to:</w:t>
       </w:r>
     </w:p>
     <w:p>
@@ -1416,15 +1347,7 @@
         </w:numPr>
       </w:pPr>
       <w:r>
-        <w:t xml:space="preserve">Larger screen resolution, allowing more data to </w:t>
-      </w:r>
-      <w:proofErr w:type="gramStart"/>
-      <w:r>
-        <w:t>be shown</w:t>
-      </w:r>
-      <w:proofErr w:type="gramEnd"/>
-      <w:r>
-        <w:t xml:space="preserve"> at once</w:t>
+        <w:t>Larger screen resolution, allowing more data to be shown at once</w:t>
       </w:r>
     </w:p>
     <w:p>
@@ -1465,22 +1388,14 @@
         </w:numPr>
       </w:pPr>
       <w:r>
-        <w:t xml:space="preserve">A subsection of the UI window that allows various variables to </w:t>
-      </w:r>
-      <w:proofErr w:type="gramStart"/>
-      <w:r>
-        <w:t>be calculated</w:t>
-      </w:r>
-      <w:proofErr w:type="gramEnd"/>
-      <w:r>
-        <w:t xml:space="preserve"> (like the intersection(s) of two graphs)</w:t>
+        <w:t>A subsection of the UI window that allows various variables to be calculated (like the intersection(s) of two graphs)</w:t>
       </w:r>
     </w:p>
     <w:p>
       <w:pPr>
         <w:pStyle w:val="Heading2"/>
       </w:pPr>
-      <w:bookmarkStart w:id="4" w:name="_Toc115099632"/>
+      <w:bookmarkStart w:id="4" w:name="_Toc115122104"/>
       <w:r>
         <w:lastRenderedPageBreak/>
         <w:t>Research</w:t>
@@ -1501,15 +1416,7 @@
         <w:t>three</w:t>
       </w:r>
       <w:r>
-        <w:t xml:space="preserve"> </w:t>
-      </w:r>
-      <w:proofErr w:type="gramStart"/>
-      <w:r>
-        <w:t>particular solutions</w:t>
-      </w:r>
-      <w:proofErr w:type="gramEnd"/>
-      <w:r>
-        <w:t xml:space="preserve"> that I would like to </w:t>
+        <w:t xml:space="preserve"> particular solutions that I would like to </w:t>
       </w:r>
       <w:r>
         <w:t>analyse</w:t>
@@ -1528,7 +1435,7 @@
           <w:b w:val="0"/>
         </w:rPr>
       </w:pPr>
-      <w:bookmarkStart w:id="5" w:name="_Toc115099633"/>
+      <w:bookmarkStart w:id="5" w:name="_Toc115122105"/>
       <w:r>
         <w:t>Casio FX-CG50</w:t>
       </w:r>
@@ -1544,35 +1451,7 @@
         <w:rPr>
           <w:szCs w:val="24"/>
         </w:rPr>
-        <w:t xml:space="preserve">The first application I thought to look at was my own graphing calculator: the Casio FX-CG50. This calculator has </w:t>
-      </w:r>
-      <w:proofErr w:type="gramStart"/>
-      <w:r>
-        <w:rPr>
-          <w:szCs w:val="24"/>
-        </w:rPr>
-        <w:t>many</w:t>
-      </w:r>
-      <w:proofErr w:type="gramEnd"/>
-      <w:r>
-        <w:rPr>
-          <w:szCs w:val="24"/>
-        </w:rPr>
-        <w:t xml:space="preserve"> functions, one of which being the ‘Graph’ application. It allows for equations to </w:t>
-      </w:r>
-      <w:proofErr w:type="gramStart"/>
-      <w:r>
-        <w:rPr>
-          <w:szCs w:val="24"/>
-        </w:rPr>
-        <w:t>be entered</w:t>
-      </w:r>
-      <w:proofErr w:type="gramEnd"/>
-      <w:r>
-        <w:rPr>
-          <w:szCs w:val="24"/>
-        </w:rPr>
-        <w:t xml:space="preserve"> that can be of many </w:t>
+        <w:t xml:space="preserve">The first application I thought to look at was my own graphing calculator: the Casio FX-CG50. This calculator has many functions, one of which being the ‘Graph’ application. It allows for equations to be entered that can be of many </w:t>
       </w:r>
       <w:r>
         <w:rPr>
@@ -1596,21 +1475,7 @@
         <w:rPr>
           <w:szCs w:val="24"/>
         </w:rPr>
-        <w:t xml:space="preserve"> and hyperbolic functions - these are useful in GCSE and especially A-Level where more complex mathematical functions are necessary. It is a </w:t>
-      </w:r>
-      <w:proofErr w:type="gramStart"/>
-      <w:r>
-        <w:rPr>
-          <w:szCs w:val="24"/>
-        </w:rPr>
-        <w:t>rather powerful</w:t>
-      </w:r>
-      <w:proofErr w:type="gramEnd"/>
-      <w:r>
-        <w:rPr>
-          <w:szCs w:val="24"/>
-        </w:rPr>
-        <w:t xml:space="preserve"> tool when you have learned it, but it is very time-consuming and difficult to learn the full ins and outs of the machine - the user’s guide is over 620 pages long!</w:t>
+        <w:t xml:space="preserve"> and hyperbolic functions - these are useful in GCSE and especially A-Level where more complex mathematical functions are necessary. It is a rather powerful tool when you have learned it, but it is very time-consuming and difficult to learn the full ins and outs of the machine - the user’s guide is over 620 pages long!</w:t>
       </w:r>
     </w:p>
     <w:p>
@@ -1731,21 +1596,7 @@
         <w:rPr>
           <w:szCs w:val="24"/>
         </w:rPr>
-        <w:t xml:space="preserve"> but the calculator commonly uses massive fonts that decrease the calculator’s usability. As well as this, it makes </w:t>
-      </w:r>
-      <w:proofErr w:type="gramStart"/>
-      <w:r>
-        <w:rPr>
-          <w:szCs w:val="24"/>
-        </w:rPr>
-        <w:t>some of</w:t>
-      </w:r>
-      <w:proofErr w:type="gramEnd"/>
-      <w:r>
-        <w:rPr>
-          <w:szCs w:val="24"/>
-        </w:rPr>
-        <w:t xml:space="preserve"> the applications awkward to use, namely the ‘Graph’ application, where panning and dragging the graph around is an </w:t>
+        <w:t xml:space="preserve"> but the calculator commonly uses massive fonts that decrease the calculator’s usability. As well as this, it makes some of the applications awkward to use, namely the ‘Graph’ application, where panning and dragging the graph around is an </w:t>
       </w:r>
       <w:r>
         <w:rPr>
@@ -1757,21 +1608,7 @@
         <w:rPr>
           <w:szCs w:val="24"/>
         </w:rPr>
-        <w:t xml:space="preserve"> process. This </w:t>
-      </w:r>
-      <w:proofErr w:type="gramStart"/>
-      <w:r>
-        <w:rPr>
-          <w:szCs w:val="24"/>
-        </w:rPr>
-        <w:t>is made</w:t>
-      </w:r>
-      <w:proofErr w:type="gramEnd"/>
-      <w:r>
-        <w:rPr>
-          <w:szCs w:val="24"/>
-        </w:rPr>
-        <w:t xml:space="preserve"> worse by the fact that the calculator takes a solid second or two to calculate the result, which makes using the graphing application a time-consuming, slow process. Finally, this calculator comes with a hefty price-tag of £1</w:t>
+        <w:t xml:space="preserve"> process. This is made worse by the fact that the calculator takes a solid second or two to calculate the result, which makes using the graphing application a time-consuming, slow process. Finally, this calculator comes with a hefty price-tag of £1</w:t>
       </w:r>
       <w:r>
         <w:rPr>
@@ -1838,7 +1675,7 @@
       <w:pPr>
         <w:pStyle w:val="Heading3"/>
       </w:pPr>
-      <w:bookmarkStart w:id="6" w:name="_Toc115099634"/>
+      <w:bookmarkStart w:id="6" w:name="_Toc115122106"/>
       <w:r>
         <w:t>Desmos Graphing Calculator</w:t>
       </w:r>
@@ -1929,27 +1766,7 @@
           <w:szCs w:val="24"/>
           <w:vertAlign w:val="superscript"/>
         </w:rPr>
-        <w:t xml:space="preserve"> can </w:t>
-      </w:r>
-      <w:proofErr w:type="gramStart"/>
-      <w:r>
-        <w:rPr>
-          <w:i/>
-          <w:iCs/>
-          <w:szCs w:val="24"/>
-          <w:vertAlign w:val="superscript"/>
-        </w:rPr>
-        <w:t>be found</w:t>
-      </w:r>
-      <w:proofErr w:type="gramEnd"/>
-      <w:r>
-        <w:rPr>
-          <w:i/>
-          <w:iCs/>
-          <w:szCs w:val="24"/>
-          <w:vertAlign w:val="superscript"/>
-        </w:rPr>
-        <w:t xml:space="preserve"> at the bottom of the document.)</w:t>
+        <w:t xml:space="preserve"> can be found at the bottom of the document.)</w:t>
       </w:r>
       <w:r>
         <w:rPr>
@@ -1973,21 +1790,7 @@
         <w:rPr>
           <w:szCs w:val="24"/>
         </w:rPr>
-        <w:t xml:space="preserve"> tool for showing these graphs on a set of axes. By simply typing in an equation into an entry box, the calculator </w:t>
-      </w:r>
-      <w:proofErr w:type="gramStart"/>
-      <w:r>
-        <w:rPr>
-          <w:szCs w:val="24"/>
-        </w:rPr>
-        <w:t>is able to</w:t>
-      </w:r>
-      <w:proofErr w:type="gramEnd"/>
-      <w:r>
-        <w:rPr>
-          <w:szCs w:val="24"/>
-        </w:rPr>
-        <w:t xml:space="preserve"> show the graph. </w:t>
+        <w:t xml:space="preserve"> tool for showing these graphs on a set of axes. By simply typing in an equation into an entry box, the calculator is able to show the graph. </w:t>
       </w:r>
     </w:p>
     <w:p>
@@ -2096,56 +1899,14 @@
         <w:rPr>
           <w:szCs w:val="24"/>
         </w:rPr>
-        <w:t xml:space="preserve">The mobile version is however </w:t>
-      </w:r>
-      <w:proofErr w:type="gramStart"/>
-      <w:r>
-        <w:rPr>
-          <w:szCs w:val="24"/>
-        </w:rPr>
-        <w:t>rather difficult</w:t>
-      </w:r>
-      <w:proofErr w:type="gramEnd"/>
-      <w:r>
-        <w:rPr>
-          <w:szCs w:val="24"/>
-        </w:rPr>
-        <w:t xml:space="preserve"> a lot of the time due to the lack of precision that you achieve with your fingers on a small 6” screen than that of a mouse on a bigger laptop or desktop. I feel that too much </w:t>
-      </w:r>
-      <w:proofErr w:type="gramStart"/>
-      <w:r>
-        <w:rPr>
-          <w:szCs w:val="24"/>
-        </w:rPr>
-        <w:t>was crammed</w:t>
-      </w:r>
-      <w:proofErr w:type="gramEnd"/>
-      <w:r>
-        <w:rPr>
-          <w:szCs w:val="24"/>
-        </w:rPr>
-        <w:t xml:space="preserve"> into the offline mobile version of Desmos as it is half the time, when you want to zoom in on a point, if you accidentally only zoom on one axis, only that axis will zoom in. That is a good feature, but for </w:t>
-      </w:r>
-      <w:proofErr w:type="gramStart"/>
-      <w:r>
-        <w:rPr>
-          <w:szCs w:val="24"/>
-        </w:rPr>
-        <w:t>the majority of</w:t>
-      </w:r>
-      <w:proofErr w:type="gramEnd"/>
-      <w:r>
-        <w:rPr>
-          <w:szCs w:val="24"/>
-        </w:rPr>
-        <w:t xml:space="preserve"> times it ends up making the graph look incorrect, as one axis is scaled more or less than the other. The keyboard input for this mobile version is so painfully small as well that I often find myself pressing the wrong button multiple times, then having to rewrite the entire equation.</w:t>
+        <w:t>The mobile version is however rather difficult a lot of the time due to the lack of precision that you achieve with your fingers on a small 6” screen than that of a mouse on a bigger laptop or desktop. I feel that too much was crammed into the offline mobile version of Desmos as it is half the time, when you want to zoom in on a point, if you accidentally only zoom on one axis, only that axis will zoom in. That is a good feature, but for the majority of times it ends up making the graph look incorrect, as one axis is scaled more or less than the other. The keyboard input for this mobile version is so painfully small as well that I often find myself pressing the wrong button multiple times, then having to rewrite the entire equation.</w:t>
       </w:r>
     </w:p>
     <w:p>
       <w:pPr>
         <w:pStyle w:val="Heading3"/>
       </w:pPr>
-      <w:bookmarkStart w:id="7" w:name="_Toc115099635"/>
+      <w:bookmarkStart w:id="7" w:name="_Toc115122107"/>
       <w:r>
         <w:t>Numworks Online Calculator Emulator</w:t>
       </w:r>
@@ -2257,21 +2018,7 @@
         <w:rPr>
           <w:szCs w:val="24"/>
         </w:rPr>
-        <w:t xml:space="preserve"> that can </w:t>
-      </w:r>
-      <w:proofErr w:type="gramStart"/>
-      <w:r>
-        <w:rPr>
-          <w:szCs w:val="24"/>
-        </w:rPr>
-        <w:t>be used</w:t>
-      </w:r>
-      <w:proofErr w:type="gramEnd"/>
-      <w:r>
-        <w:rPr>
-          <w:szCs w:val="24"/>
-        </w:rPr>
-        <w:t xml:space="preserve"> to imitate what the real hardware would perform as software on the computer. </w:t>
+        <w:t xml:space="preserve"> that can be used to imitate what the real hardware would perform as software on the computer. </w:t>
       </w:r>
       <w:r>
         <w:rPr>
@@ -2283,71 +2030,39 @@
         <w:rPr>
           <w:szCs w:val="24"/>
         </w:rPr>
-        <w:t xml:space="preserve"> this is not online only: the .html file holding the emulator can simply </w:t>
-      </w:r>
-      <w:proofErr w:type="gramStart"/>
-      <w:r>
-        <w:rPr>
-          <w:szCs w:val="24"/>
-        </w:rPr>
-        <w:t>be downloaded</w:t>
-      </w:r>
-      <w:proofErr w:type="gramEnd"/>
-      <w:r>
-        <w:rPr>
-          <w:szCs w:val="24"/>
-        </w:rPr>
-        <w:t xml:space="preserve"> allowing for use of this system offline.</w:t>
-      </w:r>
-    </w:p>
-    <w:p>
-      <w:pPr>
-        <w:rPr>
-          <w:szCs w:val="24"/>
-        </w:rPr>
-      </w:pPr>
-      <w:r>
-        <w:rPr>
-          <w:szCs w:val="24"/>
-        </w:rPr>
-        <w:t xml:space="preserve">This is </w:t>
-      </w:r>
-      <w:proofErr w:type="gramStart"/>
-      <w:r>
-        <w:rPr>
-          <w:szCs w:val="24"/>
-        </w:rPr>
-        <w:t>similar to</w:t>
-      </w:r>
-      <w:proofErr w:type="gramEnd"/>
-      <w:r>
-        <w:rPr>
-          <w:szCs w:val="24"/>
-        </w:rPr>
-        <w:t xml:space="preserve"> a thing that Casio did, where you could download an emulator for their own Casio FX-CG50 calculator. This was, however, locked behind a requirement to input the licence key for your own physical calculator. Because I got my </w:t>
-      </w:r>
-      <w:proofErr w:type="gramStart"/>
-      <w:r>
-        <w:rPr>
-          <w:szCs w:val="24"/>
-        </w:rPr>
-        <w:t>hands on</w:t>
-      </w:r>
-      <w:proofErr w:type="gramEnd"/>
-      <w:r>
-        <w:rPr>
-          <w:szCs w:val="24"/>
-        </w:rPr>
-        <w:t xml:space="preserve"> my calculator through my school, and was just directly given it, I was unable to input the licence key on the packaging into the installer and therefore cannot install the software. Through looking at pictures and reviews of the software online, I have </w:t>
-      </w:r>
-      <w:proofErr w:type="gramStart"/>
-      <w:r>
-        <w:rPr>
-          <w:szCs w:val="24"/>
-        </w:rPr>
-        <w:t>come to the conclusion</w:t>
-      </w:r>
-      <w:proofErr w:type="gramEnd"/>
+        <w:t xml:space="preserve"> this is not online only: the .html file holding the emulator can simply be downloaded allowing for use of this system offline.</w:t>
+      </w:r>
+    </w:p>
+    <w:p>
+      <w:pPr>
+        <w:rPr>
+          <w:szCs w:val="24"/>
+        </w:rPr>
+      </w:pPr>
+      <w:r>
+        <w:rPr>
+          <w:szCs w:val="24"/>
+        </w:rPr>
+        <w:t xml:space="preserve">This is similar to a thing that Casio did, where you could download an emulator for their own Casio FX-CG50 calculator. This was, however, locked behind a requirement to input the licence key for your own physical calculator. Because I got my hands on my calculator through my school, and was just directly given it, I was unable to input the licence key on the packaging into the installer and therefore cannot install the software. Through looking at pictures and reviews of the software online, I </w:t>
+      </w:r>
+      <w:r>
+        <w:rPr>
+          <w:szCs w:val="24"/>
+        </w:rPr>
+        <w:t>can</w:t>
+      </w:r>
+      <w:r>
+        <w:rPr>
+          <w:szCs w:val="24"/>
+        </w:rPr>
+        <w:t xml:space="preserve"> </w:t>
+      </w:r>
+      <w:r>
+        <w:rPr>
+          <w:szCs w:val="24"/>
+        </w:rPr>
+        <w:t>conclude</w:t>
+      </w:r>
       <w:r>
         <w:rPr>
           <w:szCs w:val="24"/>
@@ -2379,35 +2094,7 @@
           <w:szCs w:val="24"/>
         </w:rPr>
         <w:lastRenderedPageBreak/>
-        <w:t xml:space="preserve">Also, the user interface </w:t>
-      </w:r>
-      <w:proofErr w:type="gramStart"/>
-      <w:r>
-        <w:rPr>
-          <w:szCs w:val="24"/>
-        </w:rPr>
-        <w:t>is designed</w:t>
-      </w:r>
-      <w:proofErr w:type="gramEnd"/>
-      <w:r>
-        <w:rPr>
-          <w:szCs w:val="24"/>
-        </w:rPr>
-        <w:t xml:space="preserve"> for the calculator, so, once again, the ergonomics do not translate very well. To be honest, the whole operating system on the calculator </w:t>
-      </w:r>
-      <w:proofErr w:type="gramStart"/>
-      <w:r>
-        <w:rPr>
-          <w:szCs w:val="24"/>
-        </w:rPr>
-        <w:t>is spread</w:t>
-      </w:r>
-      <w:proofErr w:type="gramEnd"/>
-      <w:r>
-        <w:rPr>
-          <w:szCs w:val="24"/>
-        </w:rPr>
-        <w:t xml:space="preserve"> out so sparsely that there are probably many functions of the calculator that I </w:t>
+        <w:t xml:space="preserve">Also, the user interface is designed for the calculator, so, once again, the ergonomics do not translate very well. To be honest, the whole operating system on the calculator is spread out so sparsely that there are probably many functions of the calculator that I </w:t>
       </w:r>
       <w:r>
         <w:rPr>
@@ -2419,35 +2106,7 @@
         <w:rPr>
           <w:szCs w:val="24"/>
         </w:rPr>
-        <w:t xml:space="preserve"> even found in my research of it. Compared to the earlier Casio calculator, the font size </w:t>
-      </w:r>
-      <w:proofErr w:type="gramStart"/>
-      <w:r>
-        <w:rPr>
-          <w:szCs w:val="24"/>
-        </w:rPr>
-        <w:t>is dialled</w:t>
-      </w:r>
-      <w:proofErr w:type="gramEnd"/>
-      <w:r>
-        <w:rPr>
-          <w:szCs w:val="24"/>
-        </w:rPr>
-        <w:t xml:space="preserve"> right back, and screen size and resolution is increased, meaning that using the thing is no longer so zoomed in and so becomes more usable. But </w:t>
-      </w:r>
-      <w:proofErr w:type="gramStart"/>
-      <w:r>
-        <w:rPr>
-          <w:szCs w:val="24"/>
-        </w:rPr>
-        <w:t>it seems that this new screen real estate</w:t>
-      </w:r>
-      <w:proofErr w:type="gramEnd"/>
-      <w:r>
-        <w:rPr>
-          <w:szCs w:val="24"/>
-        </w:rPr>
-        <w:t xml:space="preserve"> has not been used, giving the calculator lots of room where something could be displayed but isn’t. This is not as big as an issue with the input translation, but an </w:t>
+        <w:t xml:space="preserve"> even found in my research of it. Compared to the earlier Casio calculator, the font size is dialled right back, and screen size and resolution is increased, meaning that using the thing is no longer so zoomed in and so becomes more usable. But it seems that this new screen real estate has not been used, giving the calculator lots of room where something could be displayed but isn’t. This is not as big as an issue with the input translation, but an </w:t>
       </w:r>
       <w:r>
         <w:rPr>
@@ -2466,7 +2125,7 @@
       <w:pPr>
         <w:pStyle w:val="Heading3"/>
       </w:pPr>
-      <w:bookmarkStart w:id="8" w:name="_Toc115099636"/>
+      <w:bookmarkStart w:id="8" w:name="_Toc115122108"/>
       <w:r>
         <w:t>Research Overview</w:t>
       </w:r>
@@ -2511,21 +2170,7 @@
         <w:rPr>
           <w:szCs w:val="24"/>
         </w:rPr>
-        <w:t xml:space="preserve">The software is only accessible when unrelated criteria </w:t>
-      </w:r>
-      <w:proofErr w:type="gramStart"/>
-      <w:r>
-        <w:rPr>
-          <w:szCs w:val="24"/>
-        </w:rPr>
-        <w:t>is met</w:t>
-      </w:r>
-      <w:proofErr w:type="gramEnd"/>
-      <w:r>
-        <w:rPr>
-          <w:szCs w:val="24"/>
-        </w:rPr>
-        <w:t xml:space="preserve"> (like the use of the Internet)</w:t>
+        <w:t>The software is only accessible when unrelated criteria is met (like the use of the Internet)</w:t>
       </w:r>
     </w:p>
     <w:p>
@@ -2542,21 +2187,7 @@
         <w:rPr>
           <w:szCs w:val="24"/>
         </w:rPr>
-        <w:t xml:space="preserve">The software uses UI that </w:t>
-      </w:r>
-      <w:proofErr w:type="gramStart"/>
-      <w:r>
-        <w:rPr>
-          <w:szCs w:val="24"/>
-        </w:rPr>
-        <w:t>is too tightly compressed</w:t>
-      </w:r>
-      <w:proofErr w:type="gramEnd"/>
-      <w:r>
-        <w:rPr>
-          <w:szCs w:val="24"/>
-        </w:rPr>
-        <w:t xml:space="preserve"> to fit in the screen</w:t>
+        <w:t>The software uses UI that is too tightly compressed to fit in the screen</w:t>
       </w:r>
     </w:p>
     <w:p>
@@ -2603,7 +2234,7 @@
           <w:szCs w:val="24"/>
         </w:rPr>
       </w:pPr>
-      <w:bookmarkStart w:id="10" w:name="_Toc115099637"/>
+      <w:bookmarkStart w:id="10" w:name="_Toc115122109"/>
       <w:r>
         <w:t>Interview</w:t>
       </w:r>
@@ -2619,21 +2250,7 @@
         <w:rPr>
           <w:szCs w:val="24"/>
         </w:rPr>
-        <w:t xml:space="preserve">To help develop the final objectives I need to gain a better understanding of the user requirements for the project, I conducted an interview with my Maths teacher Mr Smith. Here are </w:t>
-      </w:r>
-      <w:proofErr w:type="gramStart"/>
-      <w:r>
-        <w:rPr>
-          <w:szCs w:val="24"/>
-        </w:rPr>
-        <w:t>some of</w:t>
-      </w:r>
-      <w:proofErr w:type="gramEnd"/>
-      <w:r>
-        <w:rPr>
-          <w:szCs w:val="24"/>
-        </w:rPr>
-        <w:t xml:space="preserve"> the questions I asked him and alongside them the responses he gave.</w:t>
+        <w:t>To help develop the final objectives I need to gain a better understanding of the user requirements for the project, I conducted an interview with my Maths teacher Mr Smith. Here are some of the questions I asked him and alongside them the responses he gave.</w:t>
       </w:r>
     </w:p>
     <w:p>
@@ -2675,14 +2292,7 @@
         <w:rPr>
           <w:szCs w:val="24"/>
         </w:rPr>
-        <w:t>The Casio calculators are</w:t>
-      </w:r>
-      <w:proofErr w:type="gramStart"/>
-      <w:r>
-        <w:rPr>
-          <w:szCs w:val="24"/>
-        </w:rPr>
-        <w:t xml:space="preserve">, by all means, </w:t>
+        <w:t xml:space="preserve">The Casio calculators are, by all means, </w:t>
       </w:r>
       <w:r>
         <w:rPr>
@@ -2690,7 +2300,6 @@
         </w:rPr>
         <w:t>powerful</w:t>
       </w:r>
-      <w:proofErr w:type="gramEnd"/>
       <w:r>
         <w:rPr>
           <w:szCs w:val="24"/>
@@ -2707,21 +2316,7 @@
         <w:rPr>
           <w:szCs w:val="24"/>
         </w:rPr>
-        <w:t xml:space="preserve"> I think that, in </w:t>
-      </w:r>
-      <w:proofErr w:type="gramStart"/>
-      <w:r>
-        <w:rPr>
-          <w:szCs w:val="24"/>
-        </w:rPr>
-        <w:t>some</w:t>
-      </w:r>
-      <w:proofErr w:type="gramEnd"/>
-      <w:r>
-        <w:rPr>
-          <w:szCs w:val="24"/>
-        </w:rPr>
-        <w:t xml:space="preserve"> ways, they have too much functionality, so much so that to the students it is </w:t>
+        <w:t xml:space="preserve"> I think that, in some ways, they have too much functionality, so much so that to the students it is </w:t>
       </w:r>
       <w:r>
         <w:rPr>
@@ -2733,30 +2328,14 @@
         <w:rPr>
           <w:szCs w:val="24"/>
         </w:rPr>
-        <w:t xml:space="preserve"> to get the solution to a question. </w:t>
-      </w:r>
-      <w:proofErr w:type="gramStart"/>
-      <w:r>
-        <w:rPr>
-          <w:szCs w:val="24"/>
-        </w:rPr>
-        <w:t>A lot of</w:t>
-      </w:r>
-      <w:proofErr w:type="gramEnd"/>
-      <w:r>
-        <w:rPr>
-          <w:szCs w:val="24"/>
-        </w:rPr>
-        <w:t xml:space="preserve"> the time, my students ask me how to do certain things, especially in the graphing application, and a lot of my lesson time is wasted on showing them how to do things. This </w:t>
-      </w:r>
-      <w:proofErr w:type="gramStart"/>
+        <w:t xml:space="preserve"> to get the solution to a question. A lot of the time, my students ask me how to do certain things, especially in the graphing application, and a lot of my lesson time is wasted on showing them how to do things. This </w:t>
+      </w:r>
       <w:r>
         <w:rPr>
           <w:szCs w:val="24"/>
         </w:rPr>
         <w:t>doesn’t</w:t>
       </w:r>
-      <w:proofErr w:type="gramEnd"/>
       <w:r>
         <w:rPr>
           <w:szCs w:val="24"/>
@@ -2808,21 +2387,7 @@
         <w:rPr>
           <w:szCs w:val="24"/>
         </w:rPr>
-        <w:t xml:space="preserve"> application for me. At times, I can load it up and quickly show what a plotted graph looks like. I find its user interface kind of lacklustre but usable, and it can quickly show a graph. I also very much like that you can pan and zoom the image, to show how the graph looks when zoomed in or out or in a different position. My main issue with Desmos is that it requires the internet. My office/classroom is in a position where the internet is frequently dropping out, or it might be a dodgy piece of hardware in my laptop. Either way, </w:t>
-      </w:r>
-      <w:proofErr w:type="gramStart"/>
-      <w:r>
-        <w:rPr>
-          <w:szCs w:val="24"/>
-        </w:rPr>
-        <w:t>a lot of</w:t>
-      </w:r>
-      <w:proofErr w:type="gramEnd"/>
-      <w:r>
-        <w:rPr>
-          <w:szCs w:val="24"/>
-        </w:rPr>
-        <w:t xml:space="preserve"> the time </w:t>
+        <w:t xml:space="preserve"> application for me. At times, I can load it up and quickly show what a plotted graph looks like. I find its user interface kind of lacklustre but usable, and it can quickly show a graph. I also very much like that you can pan and zoom the image, to show how the graph looks when zoomed in or out or in a different position. My main issue with Desmos is that it requires the internet. My office/classroom is in a position where the internet is frequently dropping out, or it might be a dodgy piece of hardware in my laptop. Either way, a lot of the time </w:t>
       </w:r>
       <w:r>
         <w:rPr>
@@ -2979,7 +2544,7 @@
       <w:pPr>
         <w:pStyle w:val="Heading2"/>
       </w:pPr>
-      <w:bookmarkStart w:id="11" w:name="_Toc115099638"/>
+      <w:bookmarkStart w:id="11" w:name="_Toc115122110"/>
       <w:r>
         <w:t>Prototype Creation</w:t>
       </w:r>
@@ -2989,7 +2554,7 @@
       <w:pPr>
         <w:pStyle w:val="Heading3"/>
       </w:pPr>
-      <w:bookmarkStart w:id="12" w:name="_Toc115099639"/>
+      <w:bookmarkStart w:id="12" w:name="_Toc115122111"/>
       <w:r>
         <w:t>Display Libraries</w:t>
       </w:r>
@@ -3201,21 +2766,7 @@
         <w:rPr>
           <w:szCs w:val="24"/>
         </w:rPr>
-        <w:t xml:space="preserve"> </w:t>
-      </w:r>
-      <w:proofErr w:type="gramStart"/>
-      <w:r>
-        <w:rPr>
-          <w:szCs w:val="24"/>
-        </w:rPr>
-        <w:t>some</w:t>
-      </w:r>
-      <w:proofErr w:type="gramEnd"/>
-      <w:r>
-        <w:rPr>
-          <w:szCs w:val="24"/>
-        </w:rPr>
-        <w:t xml:space="preserve"> prototype code, it really showed how slow Turtle is to run. This is unsurprising, </w:t>
+        <w:t xml:space="preserve"> some prototype code, it really showed how slow Turtle is to run. This is unsurprising, </w:t>
       </w:r>
       <w:r>
         <w:rPr>
@@ -3227,21 +2778,7 @@
         <w:rPr>
           <w:szCs w:val="24"/>
         </w:rPr>
-        <w:t xml:space="preserve"> this is not what the library </w:t>
-      </w:r>
-      <w:proofErr w:type="gramStart"/>
-      <w:r>
-        <w:rPr>
-          <w:szCs w:val="24"/>
-        </w:rPr>
-        <w:t>was designed</w:t>
-      </w:r>
-      <w:proofErr w:type="gramEnd"/>
-      <w:r>
-        <w:rPr>
-          <w:szCs w:val="24"/>
-        </w:rPr>
-        <w:t xml:space="preserve"> to do.</w:t>
+        <w:t xml:space="preserve"> this is not what the library was designed to do.</w:t>
       </w:r>
     </w:p>
     <w:p>
@@ -3328,35 +2865,7 @@
         <w:rPr>
           <w:szCs w:val="24"/>
         </w:rPr>
-        <w:t xml:space="preserve">This is a huge set of libraries that </w:t>
-      </w:r>
-      <w:proofErr w:type="gramStart"/>
-      <w:r>
-        <w:rPr>
-          <w:szCs w:val="24"/>
-        </w:rPr>
-        <w:t>are designed</w:t>
-      </w:r>
-      <w:proofErr w:type="gramEnd"/>
-      <w:r>
-        <w:rPr>
-          <w:szCs w:val="24"/>
-        </w:rPr>
-        <w:t xml:space="preserve"> for creating video games, however it is not exclusive to this category of software. Here are </w:t>
-      </w:r>
-      <w:proofErr w:type="gramStart"/>
-      <w:r>
-        <w:rPr>
-          <w:szCs w:val="24"/>
-        </w:rPr>
-        <w:t>a few</w:t>
-      </w:r>
-      <w:proofErr w:type="gramEnd"/>
-      <w:r>
-        <w:rPr>
-          <w:szCs w:val="24"/>
-        </w:rPr>
-        <w:t xml:space="preserve"> reasons why Pygame makes more sense </w:t>
+        <w:t xml:space="preserve">This is a huge set of libraries that are designed for creating video games, however it is not exclusive to this category of software. Here are a few reasons why Pygame makes more sense </w:t>
       </w:r>
       <w:r>
         <w:rPr>
@@ -3428,21 +2937,7 @@
         <w:rPr>
           <w:szCs w:val="24"/>
         </w:rPr>
-        <w:t xml:space="preserve">Pygame comes with </w:t>
-      </w:r>
-      <w:proofErr w:type="gramStart"/>
-      <w:r>
-        <w:rPr>
-          <w:szCs w:val="24"/>
-        </w:rPr>
-        <w:t>many</w:t>
-      </w:r>
-      <w:proofErr w:type="gramEnd"/>
-      <w:r>
-        <w:rPr>
-          <w:szCs w:val="24"/>
-        </w:rPr>
-        <w:t xml:space="preserve"> operating systems and is truly portable between </w:t>
+        <w:t xml:space="preserve">Pygame comes with many operating systems and is truly portable between </w:t>
       </w:r>
       <w:r>
         <w:rPr>
@@ -3514,21 +3009,7 @@
         <w:rPr>
           <w:szCs w:val="24"/>
         </w:rPr>
-        <w:t xml:space="preserve"> input system, which can </w:t>
-      </w:r>
-      <w:proofErr w:type="gramStart"/>
-      <w:r>
-        <w:rPr>
-          <w:szCs w:val="24"/>
-        </w:rPr>
-        <w:t>be implemented</w:t>
-      </w:r>
-      <w:proofErr w:type="gramEnd"/>
-      <w:r>
-        <w:rPr>
-          <w:szCs w:val="24"/>
-        </w:rPr>
-        <w:t xml:space="preserve"> in code easily</w:t>
+        <w:t xml:space="preserve"> input system, which can be implemented in code easily</w:t>
       </w:r>
     </w:p>
     <w:p>
@@ -3549,7 +3030,6 @@
         </w:rPr>
         <w:t xml:space="preserve">for my main window where the axis and plotted graph </w:t>
       </w:r>
-      <w:proofErr w:type="gramStart"/>
       <w:r>
         <w:rPr>
           <w:szCs w:val="24"/>
@@ -3560,14 +3040,7 @@
         <w:rPr>
           <w:szCs w:val="24"/>
         </w:rPr>
-        <w:t>displayed</w:t>
-      </w:r>
-      <w:proofErr w:type="gramEnd"/>
-      <w:r>
-        <w:rPr>
-          <w:szCs w:val="24"/>
-        </w:rPr>
-        <w:t xml:space="preserve"> and</w:t>
+        <w:t>displayed and</w:t>
       </w:r>
       <w:r>
         <w:rPr>
@@ -3579,13 +3052,7 @@
         <w:rPr>
           <w:szCs w:val="24"/>
         </w:rPr>
-        <w:t>alongside it</w:t>
-      </w:r>
-      <w:r>
-        <w:rPr>
-          <w:szCs w:val="24"/>
-        </w:rPr>
-        <w:t xml:space="preserve"> </w:t>
+        <w:t xml:space="preserve">alongside it </w:t>
       </w:r>
       <w:r>
         <w:rPr>
@@ -3610,7 +3077,7 @@
       <w:pPr>
         <w:pStyle w:val="Heading3"/>
       </w:pPr>
-      <w:bookmarkStart w:id="13" w:name="_Toc115099640"/>
+      <w:bookmarkStart w:id="13" w:name="_Toc115122112"/>
       <w:r>
         <w:lastRenderedPageBreak/>
         <w:t>Maths Libraries</w:t>
@@ -3743,7 +3210,7 @@
       <w:pPr>
         <w:pStyle w:val="Heading3"/>
       </w:pPr>
-      <w:bookmarkStart w:id="14" w:name="_Toc115099641"/>
+      <w:bookmarkStart w:id="14" w:name="_Toc115122113"/>
       <w:r>
         <w:t>Threading Libraries</w:t>
       </w:r>
@@ -3809,15 +3276,7 @@
         <w:t>does not</w:t>
       </w:r>
       <w:r>
-        <w:t xml:space="preserve"> really </w:t>
-      </w:r>
-      <w:proofErr w:type="gramStart"/>
-      <w:r>
-        <w:t>carry out</w:t>
-      </w:r>
-      <w:proofErr w:type="gramEnd"/>
-      <w:r>
-        <w:t xml:space="preserve"> threading, it just shares a single processor core’s processing time between the current threads, instead of making use of the dual-core, quad-core and even octa-core processors of the 21</w:t>
+        <w:t xml:space="preserve"> really carry out threading, it just shares a single processor core’s processing time between the current threads, instead of making use of the dual-core, quad-core and even octa-core processors of the 21</w:t>
       </w:r>
       <w:r>
         <w:rPr>
@@ -3896,15 +3355,7 @@
         <w:t xml:space="preserve"> allows the programmer to fully leverage multiple processor cores on a given machine</w:t>
       </w:r>
       <w:r>
-        <w:t xml:space="preserve"> by spreading out processes between cores, instead of just allocating processing time to a singular core. This accelerates the speed of the program by however </w:t>
-      </w:r>
-      <w:proofErr w:type="gramStart"/>
-      <w:r>
-        <w:t>many</w:t>
-      </w:r>
-      <w:proofErr w:type="gramEnd"/>
-      <w:r>
-        <w:t xml:space="preserve"> cores your computer has, 2x for dual-core, 4x for quad-core etc.</w:t>
+        <w:t xml:space="preserve"> by spreading out processes between cores, instead of just allocating processing time to a singular core. This accelerates the speed of the program by however many cores your computer has, 2x for dual-core, 4x for quad-core etc.</w:t>
       </w:r>
     </w:p>
     <w:p>
@@ -3912,15 +3363,7 @@
         <w:t>The issue with the multiprocessing</w:t>
       </w:r>
       <w:r>
-        <w:t xml:space="preserve"> library is that it is extremely difficult to use. Memory can only be shared between the main thread and the subprocess by use of a queue, which can be awkward to use. Also, all data passed into the process must be serialised, which can take up to a few seconds. This means there is a few seconds of delay before the process </w:t>
-      </w:r>
-      <w:proofErr w:type="gramStart"/>
-      <w:r>
-        <w:t>is started</w:t>
-      </w:r>
-      <w:proofErr w:type="gramEnd"/>
-      <w:r>
-        <w:t>, which leads to lag. Therefore, one process should be created and looped over and over without starting any new processes. I wish to implement a one-queue-in one-queue-out system for passing data between threads.</w:t>
+        <w:t xml:space="preserve"> library is that it is extremely difficult to use. Memory can only be shared between the main thread and the subprocess by use of a queue, which can be awkward to use. Also, all data passed into the process must be serialised, which can take up to a few seconds. This means there is a few seconds of delay before the process is started, which leads to lag. Therefore, one process should be created and looped over and over without starting any new processes. I wish to implement a one-queue-in one-queue-out system for passing data between threads.</w:t>
       </w:r>
     </w:p>
     <w:p>
@@ -3952,7 +3395,7 @@
       <w:pPr>
         <w:pStyle w:val="Heading2"/>
       </w:pPr>
-      <w:bookmarkStart w:id="15" w:name="_Toc115099642"/>
+      <w:bookmarkStart w:id="15" w:name="_Toc115122114"/>
       <w:r>
         <w:lastRenderedPageBreak/>
         <w:t>Final Objectives</w:t>
@@ -4142,23 +3585,7 @@
           <w:sz w:val="22"/>
           <w:szCs w:val="22"/>
         </w:rPr>
-        <w:t xml:space="preserve">They </w:t>
-      </w:r>
-      <w:proofErr w:type="gramStart"/>
-      <w:r>
-        <w:rPr>
-          <w:sz w:val="22"/>
-          <w:szCs w:val="22"/>
-        </w:rPr>
-        <w:t>are drawn</w:t>
-      </w:r>
-      <w:proofErr w:type="gramEnd"/>
-      <w:r>
-        <w:rPr>
-          <w:sz w:val="22"/>
-          <w:szCs w:val="22"/>
-        </w:rPr>
-        <w:t xml:space="preserve"> in the correct position</w:t>
+        <w:t>They are drawn in the correct position</w:t>
       </w:r>
     </w:p>
     <w:p>
@@ -4178,23 +3605,7 @@
           <w:sz w:val="22"/>
           <w:szCs w:val="22"/>
         </w:rPr>
-        <w:t xml:space="preserve">They </w:t>
-      </w:r>
-      <w:proofErr w:type="gramStart"/>
-      <w:r>
-        <w:rPr>
-          <w:sz w:val="22"/>
-          <w:szCs w:val="22"/>
-        </w:rPr>
-        <w:t>are updated</w:t>
-      </w:r>
-      <w:proofErr w:type="gramEnd"/>
-      <w:r>
-        <w:rPr>
-          <w:sz w:val="22"/>
-          <w:szCs w:val="22"/>
-        </w:rPr>
-        <w:t xml:space="preserve"> every few frames</w:t>
+        <w:t>They are updated every few frames</w:t>
       </w:r>
     </w:p>
     <w:p>
@@ -4303,23 +3714,7 @@
           <w:sz w:val="22"/>
           <w:szCs w:val="18"/>
         </w:rPr>
-        <w:t xml:space="preserve">Input boxes for equations to </w:t>
-      </w:r>
-      <w:proofErr w:type="gramStart"/>
-      <w:r>
-        <w:rPr>
-          <w:sz w:val="22"/>
-          <w:szCs w:val="18"/>
-        </w:rPr>
-        <w:t>be written</w:t>
-      </w:r>
-      <w:proofErr w:type="gramEnd"/>
-      <w:r>
-        <w:rPr>
-          <w:sz w:val="22"/>
-          <w:szCs w:val="18"/>
-        </w:rPr>
-        <w:t xml:space="preserve"> in</w:t>
+        <w:t>Input boxes for equations to be written in</w:t>
       </w:r>
     </w:p>
     <w:p>
@@ -4408,21 +3803,7 @@
         <w:rPr>
           <w:szCs w:val="20"/>
         </w:rPr>
-        <w:t xml:space="preserve">Implement section of buttons that can </w:t>
-      </w:r>
-      <w:proofErr w:type="gramStart"/>
-      <w:r>
-        <w:rPr>
-          <w:szCs w:val="20"/>
-        </w:rPr>
-        <w:t>be used</w:t>
-      </w:r>
-      <w:proofErr w:type="gramEnd"/>
-      <w:r>
-        <w:rPr>
-          <w:szCs w:val="20"/>
-        </w:rPr>
-        <w:t xml:space="preserve"> to calculate values relating to the current equations</w:t>
+        <w:t>Implement section of buttons that can be used to calculate values relating to the current equations</w:t>
       </w:r>
     </w:p>
     <w:p>
@@ -4551,23 +3932,7 @@
           <w:sz w:val="22"/>
           <w:szCs w:val="18"/>
         </w:rPr>
-        <w:t xml:space="preserve">This allows a X or Y coordinate to </w:t>
-      </w:r>
-      <w:proofErr w:type="gramStart"/>
-      <w:r>
-        <w:rPr>
-          <w:sz w:val="22"/>
-          <w:szCs w:val="18"/>
-        </w:rPr>
-        <w:t>be inputted</w:t>
-      </w:r>
-      <w:proofErr w:type="gramEnd"/>
-      <w:r>
-        <w:rPr>
-          <w:sz w:val="22"/>
-          <w:szCs w:val="18"/>
-        </w:rPr>
-        <w:t xml:space="preserve"> and then the other of the two is calculated and displayed in a window</w:t>
+        <w:t>This allows a X or Y coordinate to be inputted and then the other of the two is calculated and displayed in a window</w:t>
       </w:r>
     </w:p>
     <w:p>
@@ -4596,21 +3961,7 @@
         <w:rPr>
           <w:szCs w:val="20"/>
         </w:rPr>
-        <w:t xml:space="preserve">Implement a system in which multiple processes can </w:t>
-      </w:r>
-      <w:proofErr w:type="gramStart"/>
-      <w:r>
-        <w:rPr>
-          <w:szCs w:val="20"/>
-        </w:rPr>
-        <w:t>be run</w:t>
-      </w:r>
-      <w:proofErr w:type="gramEnd"/>
-      <w:r>
-        <w:rPr>
-          <w:szCs w:val="20"/>
-        </w:rPr>
-        <w:t xml:space="preserve"> simultaneously using the multiprocessing library</w:t>
+        <w:t>Implement a system in which multiple processes can be run simultaneously using the multiprocessing library</w:t>
       </w:r>
     </w:p>
     <w:p>
@@ -4630,23 +3981,7 @@
           <w:sz w:val="22"/>
           <w:szCs w:val="18"/>
         </w:rPr>
-        <w:t xml:space="preserve">Processes </w:t>
-      </w:r>
-      <w:proofErr w:type="gramStart"/>
-      <w:r>
-        <w:rPr>
-          <w:sz w:val="22"/>
-          <w:szCs w:val="18"/>
-        </w:rPr>
-        <w:t>are assigned</w:t>
-      </w:r>
-      <w:proofErr w:type="gramEnd"/>
-      <w:r>
-        <w:rPr>
-          <w:sz w:val="22"/>
-          <w:szCs w:val="18"/>
-        </w:rPr>
-        <w:t xml:space="preserve"> two queues when started, an “in queue” and an “out queue”</w:t>
+        <w:t>Processes are assigned two queues when started, an “in queue” and an “out queue”</w:t>
       </w:r>
     </w:p>
     <w:p>
@@ -4666,23 +4001,7 @@
           <w:sz w:val="22"/>
           <w:szCs w:val="18"/>
         </w:rPr>
-        <w:t xml:space="preserve">Zoom and offset values </w:t>
-      </w:r>
-      <w:proofErr w:type="gramStart"/>
-      <w:r>
-        <w:rPr>
-          <w:sz w:val="22"/>
-          <w:szCs w:val="18"/>
-        </w:rPr>
-        <w:t>are passed</w:t>
-      </w:r>
-      <w:proofErr w:type="gramEnd"/>
-      <w:r>
-        <w:rPr>
-          <w:sz w:val="22"/>
-          <w:szCs w:val="18"/>
-        </w:rPr>
-        <w:t xml:space="preserve"> into processes through the use of the “in queue”</w:t>
+        <w:t>Zoom and offset values are passed into processes through the use of the “in queue”</w:t>
       </w:r>
     </w:p>
     <w:p>
@@ -4704,7 +4023,6 @@
         </w:rPr>
         <w:t xml:space="preserve">An array of numbers </w:t>
       </w:r>
-      <w:proofErr w:type="gramStart"/>
       <w:r>
         <w:rPr>
           <w:sz w:val="22"/>
@@ -4717,15 +4035,7 @@
           <w:sz w:val="22"/>
           <w:szCs w:val="18"/>
         </w:rPr>
-        <w:t xml:space="preserve"> passed</w:t>
-      </w:r>
-      <w:proofErr w:type="gramEnd"/>
-      <w:r>
-        <w:rPr>
-          <w:sz w:val="22"/>
-          <w:szCs w:val="18"/>
-        </w:rPr>
-        <w:t xml:space="preserve"> from the process back to the main thread through the use of the “out queue”</w:t>
+        <w:t xml:space="preserve"> passed from the process back to the main thread through the use of the “out queue”</w:t>
       </w:r>
     </w:p>
     <w:p>
@@ -4746,7 +4056,7 @@
       <w:pPr>
         <w:pStyle w:val="Heading1"/>
       </w:pPr>
-      <w:bookmarkStart w:id="16" w:name="_Toc115099643"/>
+      <w:bookmarkStart w:id="16" w:name="_Toc115122115"/>
       <w:r>
         <w:lastRenderedPageBreak/>
         <w:t>References</w:t>
@@ -5150,23 +4460,51 @@
   <w:p>
     <w:pPr>
       <w:jc w:val="right"/>
+      <w:rPr>
+        <w:b/>
+        <w:bCs/>
+        <w:color w:val="000000" w:themeColor="text1"/>
+      </w:rPr>
     </w:pPr>
     <w:r>
+      <w:rPr>
+        <w:b/>
+        <w:bCs/>
+        <w:color w:val="000000" w:themeColor="text1"/>
+      </w:rPr>
       <w:fldChar w:fldCharType="begin"/>
     </w:r>
     <w:r>
+      <w:rPr>
+        <w:b/>
+        <w:bCs/>
+        <w:color w:val="000000" w:themeColor="text1"/>
+      </w:rPr>
       <w:instrText>PAGE</w:instrText>
     </w:r>
     <w:r>
+      <w:rPr>
+        <w:b/>
+        <w:bCs/>
+        <w:color w:val="000000" w:themeColor="text1"/>
+      </w:rPr>
       <w:fldChar w:fldCharType="separate"/>
     </w:r>
     <w:r>
       <w:rPr>
+        <w:b/>
+        <w:bCs/>
         <w:noProof/>
+        <w:color w:val="000000" w:themeColor="text1"/>
       </w:rPr>
       <w:t>1</w:t>
     </w:r>
     <w:r>
+      <w:rPr>
+        <w:b/>
+        <w:bCs/>
+        <w:color w:val="000000" w:themeColor="text1"/>
+      </w:rPr>
       <w:fldChar w:fldCharType="end"/>
     </w:r>
   </w:p>

</xml_diff>

<commit_message>
Write words on graph display window
</commit_message>
<xml_diff>
--- a/NEA Computer Science Write-Up.docx
+++ b/NEA Computer Science Write-Up.docx
@@ -6,11 +6,14 @@
     <w:p>
       <w:pPr>
         <w:pStyle w:val="Title"/>
-      </w:pPr>
-      <w:r>
         <w:rPr>
           <w:caps w:val="0"/>
         </w:rPr>
+      </w:pPr>
+      <w:r>
+        <w:rPr>
+          <w:caps w:val="0"/>
+        </w:rPr>
         <w:t xml:space="preserve">A-Level </w:t>
       </w:r>
       <w:r>
@@ -26,7 +29,68 @@
         <w:t xml:space="preserve"> </w:t>
       </w:r>
     </w:p>
-    <w:p/>
+    <w:p>
+      <w:pPr>
+        <w:pStyle w:val="Title"/>
+        <w:jc w:val="left"/>
+        <w:rPr>
+          <w:caps w:val="0"/>
+          <w:spacing w:val="0"/>
+          <w:sz w:val="12"/>
+          <w:szCs w:val="12"/>
+        </w:rPr>
+      </w:pPr>
+    </w:p>
+    <w:p>
+      <w:pPr>
+        <w:pStyle w:val="Title"/>
+        <w:jc w:val="left"/>
+        <w:rPr>
+          <w:caps w:val="0"/>
+          <w:spacing w:val="0"/>
+          <w:sz w:val="32"/>
+          <w:szCs w:val="32"/>
+        </w:rPr>
+      </w:pPr>
+      <w:r>
+        <w:rPr>
+          <w:caps w:val="0"/>
+          <w:spacing w:val="0"/>
+          <w:sz w:val="32"/>
+          <w:szCs w:val="32"/>
+        </w:rPr>
+        <w:t>Harrison McGrath</w:t>
+      </w:r>
+    </w:p>
+    <w:p>
+      <w:pPr>
+        <w:pStyle w:val="Title"/>
+        <w:jc w:val="left"/>
+        <w:rPr>
+          <w:caps w:val="0"/>
+          <w:spacing w:val="0"/>
+          <w:sz w:val="32"/>
+          <w:szCs w:val="32"/>
+        </w:rPr>
+      </w:pPr>
+      <w:r>
+        <w:rPr>
+          <w:caps w:val="0"/>
+          <w:spacing w:val="0"/>
+          <w:sz w:val="32"/>
+          <w:szCs w:val="32"/>
+        </w:rPr>
+        <w:t>Helena Romanes School and Sixth Form Centre</w:t>
+      </w:r>
+    </w:p>
+    <w:p>
+      <w:pPr>
+        <w:rPr>
+          <w:sz w:val="6"/>
+          <w:szCs w:val="4"/>
+        </w:rPr>
+      </w:pPr>
+    </w:p>
     <w:sdt>
       <w:sdtPr>
         <w:rPr>
@@ -2263,29 +2327,27 @@
     <w:p>
       <w:pPr>
         <w:rPr>
+          <w:rStyle w:val="IntenseEmphasis"/>
+        </w:rPr>
+      </w:pPr>
+      <w:r>
+        <w:rPr>
+          <w:rStyle w:val="IntenseEmphasis"/>
+        </w:rPr>
+        <w:t>“How do you feel about the usage of these Casio graphing calculators in class?”</w:t>
+      </w:r>
+    </w:p>
+    <w:p>
+      <w:pPr>
+        <w:rPr>
+          <w:szCs w:val="24"/>
+        </w:rPr>
+      </w:pPr>
+      <w:r>
+        <w:rPr>
           <w:b/>
           <w:szCs w:val="24"/>
         </w:rPr>
-      </w:pPr>
-      <w:r>
-        <w:rPr>
-          <w:b/>
-          <w:szCs w:val="24"/>
-        </w:rPr>
-        <w:t>“How do you feel about the usage of these Casio graphing calculators in class?”</w:t>
-      </w:r>
-    </w:p>
-    <w:p>
-      <w:pPr>
-        <w:rPr>
-          <w:szCs w:val="24"/>
-        </w:rPr>
-      </w:pPr>
-      <w:r>
-        <w:rPr>
-          <w:b/>
-          <w:szCs w:val="24"/>
-        </w:rPr>
         <w:t>“</w:t>
       </w:r>
       <w:r>
@@ -2353,14 +2415,12 @@
     <w:p>
       <w:pPr>
         <w:rPr>
-          <w:b/>
-          <w:szCs w:val="24"/>
-        </w:rPr>
-      </w:pPr>
-      <w:r>
-        <w:rPr>
-          <w:b/>
-          <w:szCs w:val="24"/>
+          <w:rStyle w:val="IntenseEmphasis"/>
+        </w:rPr>
+      </w:pPr>
+      <w:r>
+        <w:rPr>
+          <w:rStyle w:val="IntenseEmphasis"/>
         </w:rPr>
         <w:t>“Do you think the Desmos application provides a good interactive experience to plot graphs? How beneficial is it to your lessons?”</w:t>
       </w:r>
@@ -2419,14 +2479,12 @@
     <w:p>
       <w:pPr>
         <w:rPr>
-          <w:b/>
-          <w:szCs w:val="24"/>
-        </w:rPr>
-      </w:pPr>
-      <w:r>
-        <w:rPr>
-          <w:b/>
-          <w:szCs w:val="24"/>
+          <w:rStyle w:val="IntenseEmphasis"/>
+        </w:rPr>
+      </w:pPr>
+      <w:r>
+        <w:rPr>
+          <w:rStyle w:val="IntenseEmphasis"/>
         </w:rPr>
         <w:t>“What would you want in an application that plots graphs?”</w:t>
       </w:r>
@@ -2466,14 +2524,12 @@
     <w:p>
       <w:pPr>
         <w:rPr>
-          <w:b/>
-          <w:szCs w:val="24"/>
-        </w:rPr>
-      </w:pPr>
-      <w:r>
-        <w:rPr>
-          <w:b/>
-          <w:szCs w:val="24"/>
+          <w:rStyle w:val="IntenseEmphasis"/>
+        </w:rPr>
+      </w:pPr>
+      <w:r>
+        <w:rPr>
+          <w:rStyle w:val="IntenseEmphasis"/>
         </w:rPr>
         <w:t>“What do you feel should be at the forefront of a project like this?”</w:t>
       </w:r>

</xml_diff>

<commit_message>
Test with cosecant function
</commit_message>
<xml_diff>
--- a/NEA Computer Science Write-Up.docx
+++ b/NEA Computer Science Write-Up.docx
@@ -1480,7 +1480,15 @@
         <w:t>three</w:t>
       </w:r>
       <w:r>
-        <w:t xml:space="preserve"> particular solutions that I would like to </w:t>
+        <w:t xml:space="preserve"> </w:t>
+      </w:r>
+      <w:proofErr w:type="gramStart"/>
+      <w:r>
+        <w:t>particular solutions</w:t>
+      </w:r>
+      <w:proofErr w:type="gramEnd"/>
+      <w:r>
+        <w:t xml:space="preserve"> that I would like to </w:t>
       </w:r>
       <w:r>
         <w:t>analyse</w:t>
@@ -1854,7 +1862,21 @@
         <w:rPr>
           <w:szCs w:val="24"/>
         </w:rPr>
-        <w:t xml:space="preserve"> tool for showing these graphs on a set of axes. By simply typing in an equation into an entry box, the calculator is able to show the graph. </w:t>
+        <w:t xml:space="preserve"> tool for showing these graphs on a set of axes. By simply typing in an equation into an entry box, the calculator </w:t>
+      </w:r>
+      <w:proofErr w:type="gramStart"/>
+      <w:r>
+        <w:rPr>
+          <w:szCs w:val="24"/>
+        </w:rPr>
+        <w:t>is able to</w:t>
+      </w:r>
+      <w:proofErr w:type="gramEnd"/>
+      <w:r>
+        <w:rPr>
+          <w:szCs w:val="24"/>
+        </w:rPr>
+        <w:t xml:space="preserve"> show the graph. </w:t>
       </w:r>
     </w:p>
     <w:p>
@@ -2107,7 +2129,21 @@
         <w:rPr>
           <w:szCs w:val="24"/>
         </w:rPr>
-        <w:t xml:space="preserve">This is similar to a thing that Casio did, where you could download an emulator for their own Casio FX-CG50 calculator. This was, however, locked behind a requirement to input the licence key for your own physical calculator. Because I got my hands on my calculator through my school, and was just directly given it, I was unable to input the licence key on the packaging into the installer and therefore cannot install the software. Through looking at pictures and reviews of the software online, I </w:t>
+        <w:t xml:space="preserve">This is </w:t>
+      </w:r>
+      <w:proofErr w:type="gramStart"/>
+      <w:r>
+        <w:rPr>
+          <w:szCs w:val="24"/>
+        </w:rPr>
+        <w:t>similar to</w:t>
+      </w:r>
+      <w:proofErr w:type="gramEnd"/>
+      <w:r>
+        <w:rPr>
+          <w:szCs w:val="24"/>
+        </w:rPr>
+        <w:t xml:space="preserve"> a thing that Casio did, where you could download an emulator for their own Casio FX-CG50 calculator. This was, however, locked behind a requirement to input the licence key for your own physical calculator. Because I got my hands on my calculator through my school, and was just directly given it, I was unable to input the licence key on the packaging into the installer and therefore cannot install the software. Through looking at pictures and reviews of the software online, I </w:t>
       </w:r>
       <w:r>
         <w:rPr>
@@ -2131,7 +2167,21 @@
         <w:rPr>
           <w:szCs w:val="24"/>
         </w:rPr>
-        <w:t xml:space="preserve"> that the emulation is rather poor in regard to its accuracy, and visual glitches and artefacts are plentiful when using this emulator.</w:t>
+        <w:t xml:space="preserve"> that the emulation is rather poor </w:t>
+      </w:r>
+      <w:proofErr w:type="gramStart"/>
+      <w:r>
+        <w:rPr>
+          <w:szCs w:val="24"/>
+        </w:rPr>
+        <w:t>in regard to</w:t>
+      </w:r>
+      <w:proofErr w:type="gramEnd"/>
+      <w:r>
+        <w:rPr>
+          <w:szCs w:val="24"/>
+        </w:rPr>
+        <w:t xml:space="preserve"> its accuracy, and visual glitches and artefacts are plentiful when using this emulator.</w:t>
       </w:r>
     </w:p>
     <w:p>
@@ -2354,7 +2404,14 @@
         <w:rPr>
           <w:szCs w:val="24"/>
         </w:rPr>
-        <w:t xml:space="preserve">The Casio calculators are, by all means, </w:t>
+        <w:t>The Casio calculators are</w:t>
+      </w:r>
+      <w:proofErr w:type="gramStart"/>
+      <w:r>
+        <w:rPr>
+          <w:szCs w:val="24"/>
+        </w:rPr>
+        <w:t xml:space="preserve">, by all means, </w:t>
       </w:r>
       <w:r>
         <w:rPr>
@@ -2362,6 +2419,7 @@
         </w:rPr>
         <w:t>powerful</w:t>
       </w:r>
+      <w:proofErr w:type="gramEnd"/>
       <w:r>
         <w:rPr>
           <w:szCs w:val="24"/>
@@ -3332,7 +3390,15 @@
         <w:t>does not</w:t>
       </w:r>
       <w:r>
-        <w:t xml:space="preserve"> really carry out threading, it just shares a single processor core’s processing time between the current threads, instead of making use of the dual-core, quad-core and even octa-core processors of the 21</w:t>
+        <w:t xml:space="preserve"> really carry out threading, it just shares a single processor core’s processing time between the current threads, instead of making use of the dual-core, quad-</w:t>
+      </w:r>
+      <w:proofErr w:type="gramStart"/>
+      <w:r>
+        <w:t>core</w:t>
+      </w:r>
+      <w:proofErr w:type="gramEnd"/>
+      <w:r>
+        <w:t xml:space="preserve"> and even octa-core processors of the 21</w:t>
       </w:r>
       <w:r>
         <w:rPr>
@@ -3424,7 +3490,15 @@
     </w:p>
     <w:p>
       <w:r>
-        <w:t xml:space="preserve">Without the usage of these threading systems, the program would run at just a few frames per second, which is not ideal for this type of program. Implementing threading alleviates the processing time required in the main thread, allowing for much higher FPS. At the moment I plan to cap the FPS at 30, but if I can optimise my code </w:t>
+        <w:t xml:space="preserve">Without the usage of these threading systems, the program would run at just a few frames per second, which is not ideal for this type of program. Implementing threading alleviates the processing time required in the main thread, allowing for much higher FPS. </w:t>
+      </w:r>
+      <w:proofErr w:type="gramStart"/>
+      <w:r>
+        <w:t>At the moment</w:t>
+      </w:r>
+      <w:proofErr w:type="gramEnd"/>
+      <w:r>
+        <w:t xml:space="preserve"> I plan to cap the FPS at 30, but if I can optimise my code </w:t>
       </w:r>
       <w:r>
         <w:t>enough,</w:t>
@@ -4057,7 +4131,23 @@
           <w:sz w:val="22"/>
           <w:szCs w:val="18"/>
         </w:rPr>
-        <w:t>Zoom and offset values are passed into processes through the use of the “in queue”</w:t>
+        <w:t xml:space="preserve">Zoom and offset values are passed into processes </w:t>
+      </w:r>
+      <w:proofErr w:type="gramStart"/>
+      <w:r>
+        <w:rPr>
+          <w:sz w:val="22"/>
+          <w:szCs w:val="18"/>
+        </w:rPr>
+        <w:t>through the use of</w:t>
+      </w:r>
+      <w:proofErr w:type="gramEnd"/>
+      <w:r>
+        <w:rPr>
+          <w:sz w:val="22"/>
+          <w:szCs w:val="18"/>
+        </w:rPr>
+        <w:t xml:space="preserve"> the “in queue”</w:t>
       </w:r>
     </w:p>
     <w:p>
@@ -4091,7 +4181,23 @@
           <w:sz w:val="22"/>
           <w:szCs w:val="18"/>
         </w:rPr>
-        <w:t xml:space="preserve"> passed from the process back to the main thread through the use of the “out queue”</w:t>
+        <w:t xml:space="preserve"> passed from the process back to the main thread </w:t>
+      </w:r>
+      <w:proofErr w:type="gramStart"/>
+      <w:r>
+        <w:rPr>
+          <w:sz w:val="22"/>
+          <w:szCs w:val="18"/>
+        </w:rPr>
+        <w:t>through the use of</w:t>
+      </w:r>
+      <w:proofErr w:type="gramEnd"/>
+      <w:r>
+        <w:rPr>
+          <w:sz w:val="22"/>
+          <w:szCs w:val="18"/>
+        </w:rPr>
+        <w:t xml:space="preserve"> the “out queue”</w:t>
       </w:r>
     </w:p>
     <w:p>

</xml_diff>